<commit_message>
revise reproduction report.docx and add gitignore to exclude temporary office docs
</commit_message>
<xml_diff>
--- a/Reproduction-Templates/HEGSRR-Reproduction-Report.docx
+++ b/Reproduction-Templates/HEGSRR-Reproduction-Report.docx
@@ -294,6 +294,7 @@
                               </w:rPr>
                               <w:t xml:space="preserve"> </w:t>
                             </w:r>
+                            <w:proofErr w:type="spellStart"/>
                             <w:r>
                               <w:rPr>
                                 <w:rFonts w:ascii="Roboto" w:hAnsi="Roboto"/>
@@ -301,6 +302,7 @@
                               </w:rPr>
                               <w:t>ReScience</w:t>
                             </w:r>
+                            <w:proofErr w:type="spellEnd"/>
                           </w:p>
                         </w:txbxContent>
                       </wps:txbx>
@@ -359,6 +361,7 @@
                         </w:rPr>
                         <w:t xml:space="preserve"> </w:t>
                       </w:r>
+                      <w:proofErr w:type="spellStart"/>
                       <w:r>
                         <w:rPr>
                           <w:rFonts w:ascii="Roboto" w:hAnsi="Roboto"/>
@@ -366,6 +369,7 @@
                         </w:rPr>
                         <w:t>ReScience</w:t>
                       </w:r>
+                      <w:proofErr w:type="spellEnd"/>
                     </w:p>
                   </w:txbxContent>
                 </v:textbox>
@@ -477,6 +481,7 @@
           <w:szCs w:val="20"/>
         </w:rPr>
       </w:pPr>
+      <w:proofErr w:type="gramStart"/>
       <w:r>
         <w:rPr>
           <w:rFonts w:cs="Arial"/>
@@ -484,25 +489,9 @@
           <w:color w:val="000000" w:themeColor="text1"/>
           <w:szCs w:val="20"/>
         </w:rPr>
-        <w:t xml:space="preserve">by </w:t>
-      </w:r>
-      <w:r>
-        <w:rPr>
-          <w:rFonts w:cs="Arial"/>
-          <w:color w:val="000000" w:themeColor="text1"/>
-          <w:szCs w:val="20"/>
-        </w:rPr>
-        <w:t>&lt; Insert Names of original authors in Kedron, P.J. format &gt;</w:t>
-      </w:r>
-    </w:p>
-    <w:p>
-      <w:pPr>
-        <w:rPr>
-          <w:rFonts w:cs="Arial"/>
-          <w:color w:val="000000" w:themeColor="text1"/>
-          <w:szCs w:val="20"/>
-        </w:rPr>
-      </w:pPr>
+        <w:t>by</w:t>
+      </w:r>
+      <w:proofErr w:type="gramEnd"/>
       <w:r>
         <w:rPr>
           <w:rFonts w:cs="Arial"/>
@@ -510,7 +499,44 @@
           <w:color w:val="000000" w:themeColor="text1"/>
           <w:szCs w:val="20"/>
         </w:rPr>
-        <w:t>in:</w:t>
+        <w:t xml:space="preserve"> </w:t>
+      </w:r>
+      <w:r>
+        <w:rPr>
+          <w:rFonts w:cs="Arial"/>
+          <w:color w:val="000000" w:themeColor="text1"/>
+          <w:szCs w:val="20"/>
+        </w:rPr>
+        <w:t>&lt; Insert Names of original authors in Kedron, P.J. format &gt;</w:t>
+      </w:r>
+    </w:p>
+    <w:p>
+      <w:pPr>
+        <w:rPr>
+          <w:rFonts w:cs="Arial"/>
+          <w:color w:val="000000" w:themeColor="text1"/>
+          <w:szCs w:val="20"/>
+        </w:rPr>
+      </w:pPr>
+      <w:proofErr w:type="gramStart"/>
+      <w:r>
+        <w:rPr>
+          <w:rFonts w:cs="Arial"/>
+          <w:i/>
+          <w:color w:val="000000" w:themeColor="text1"/>
+          <w:szCs w:val="20"/>
+        </w:rPr>
+        <w:t>in</w:t>
+      </w:r>
+      <w:proofErr w:type="gramEnd"/>
+      <w:r>
+        <w:rPr>
+          <w:rFonts w:cs="Arial"/>
+          <w:i/>
+          <w:color w:val="000000" w:themeColor="text1"/>
+          <w:szCs w:val="20"/>
+        </w:rPr>
+        <w:t>:</w:t>
       </w:r>
       <w:r>
         <w:rPr>
@@ -1417,7 +1443,37 @@
                 <w:rFonts w:cs="Arial"/>
                 <w:szCs w:val="20"/>
               </w:rPr>
-              <w:t xml:space="preserve">Separately list each research question and associated hypotheses being replicated. If a hypothesis is directional, state the direction. Identify the spatial coverage over which each hypothesis is expected to hold, and the spatial coverage at which each hypothesis will be tested (e.g., within a specific sub-region). </w:t>
+              <w:t xml:space="preserve">Separately list each research question and associated hypotheses </w:t>
+            </w:r>
+            <w:proofErr w:type="gramStart"/>
+            <w:r>
+              <w:rPr>
+                <w:rFonts w:cs="Arial"/>
+                <w:szCs w:val="20"/>
+              </w:rPr>
+              <w:t xml:space="preserve">being </w:t>
+            </w:r>
+            <w:r>
+              <w:rPr>
+                <w:rFonts w:cs="Arial"/>
+                <w:szCs w:val="20"/>
+              </w:rPr>
+              <w:t>r</w:t>
+            </w:r>
+            <w:r>
+              <w:rPr>
+                <w:rFonts w:cs="Arial"/>
+                <w:szCs w:val="20"/>
+              </w:rPr>
+              <w:t>eplicated</w:t>
+            </w:r>
+            <w:proofErr w:type="gramEnd"/>
+            <w:r>
+              <w:rPr>
+                <w:rFonts w:cs="Arial"/>
+                <w:szCs w:val="20"/>
+              </w:rPr>
+              <w:t xml:space="preserve">. If a hypothesis is directional, state the direction. Identify the spatial coverage over which each hypothesis is expected to hold, and the spatial coverage at which each hypothesis will be tested (e.g., within a specific sub-region). </w:t>
             </w:r>
           </w:p>
           <w:p>
@@ -1501,21 +1557,45 @@
       <w:pPr>
         <w:pStyle w:val="Heading2"/>
       </w:pPr>
+      <w:commentRangeStart w:id="5"/>
       <w:r>
         <w:lastRenderedPageBreak/>
+        <w:t>Introduction</w:t>
+      </w:r>
+    </w:p>
+    <w:p>
+      <w:r>
+        <w:t>Set up the study by situating the reproduction study in the context of the importance of the problem, the original study, and any related reproductions or replications. Establish the purpose of the reproduction study with relation to ongoing interest and relevance of the research quest</w:t>
+      </w:r>
+      <w:r>
+        <w:t>ion posed by the original study, and additional need for establishing the confidence and/or generalizability of the original study.</w:t>
+      </w:r>
+      <w:commentRangeEnd w:id="5"/>
+      <w:r>
+        <w:rPr>
+          <w:rStyle w:val="CommentReference"/>
+        </w:rPr>
+        <w:commentReference w:id="5"/>
+      </w:r>
+    </w:p>
+    <w:p>
+      <w:pPr>
+        <w:pStyle w:val="Heading2"/>
+      </w:pPr>
+      <w:r>
         <w:t xml:space="preserve">Original Study </w:t>
       </w:r>
-      <w:commentRangeStart w:id="5"/>
+      <w:commentRangeStart w:id="6"/>
       <w:r>
         <w:t>Information</w:t>
       </w:r>
-      <w:commentRangeEnd w:id="5"/>
+      <w:commentRangeEnd w:id="6"/>
       <w:r>
         <w:rPr>
           <w:rStyle w:val="CommentReference"/>
           <w:rFonts w:ascii="Arial" w:eastAsiaTheme="minorHAnsi" w:hAnsi="Arial" w:cstheme="minorBidi"/>
         </w:rPr>
-        <w:commentReference w:id="5"/>
+        <w:commentReference w:id="6"/>
       </w:r>
     </w:p>
     <w:p>
@@ -1586,7 +1666,16 @@
           <w:rFonts w:cs="Arial"/>
           <w:szCs w:val="20"/>
         </w:rPr>
-        <w:t xml:space="preserve">Provide a written description of the study location and extent. Whenever possible, provide specific geographic coordinates bounding the study extent or a spatial reference file. </w:t>
+        <w:t>Provide a written description of the stu</w:t>
+      </w:r>
+      <w:bookmarkStart w:id="7" w:name="_GoBack"/>
+      <w:bookmarkEnd w:id="7"/>
+      <w:r>
+        <w:rPr>
+          <w:rFonts w:cs="Arial"/>
+          <w:szCs w:val="20"/>
+        </w:rPr>
+        <w:t xml:space="preserve">dy location and extent. Whenever possible, provide specific geographic coordinates bounding the study extent or a spatial reference file. </w:t>
       </w:r>
     </w:p>
     <w:p>
@@ -1641,12 +1730,21 @@
           <w:szCs w:val="20"/>
         </w:rPr>
       </w:pPr>
-      <w:r>
-        <w:rPr>
-          <w:rFonts w:cs="Arial"/>
-          <w:szCs w:val="20"/>
-        </w:rPr>
-        <w:t>Are the data and code used in the original analysis available/used in this replication?</w:t>
+      <w:proofErr w:type="gramStart"/>
+      <w:r>
+        <w:rPr>
+          <w:rFonts w:cs="Arial"/>
+          <w:szCs w:val="20"/>
+        </w:rPr>
+        <w:t>Are the data and code used</w:t>
+      </w:r>
+      <w:proofErr w:type="gramEnd"/>
+      <w:r>
+        <w:rPr>
+          <w:rFonts w:cs="Arial"/>
+          <w:szCs w:val="20"/>
+        </w:rPr>
+        <w:t xml:space="preserve"> in the original analysis available/used in this replication?</w:t>
       </w:r>
     </w:p>
     <w:p>
@@ -2080,7 +2178,39 @@
           <w:rFonts w:cs="Arial"/>
           <w:szCs w:val="20"/>
         </w:rPr>
-        <w:t>Describe any sample weighting that was used in the original study. Separately identify an spatial component used in the weighting scheme.</w:t>
+        <w:t xml:space="preserve">Describe any sample weighting that </w:t>
+      </w:r>
+      <w:proofErr w:type="gramStart"/>
+      <w:r>
+        <w:rPr>
+          <w:rFonts w:cs="Arial"/>
+          <w:szCs w:val="20"/>
+        </w:rPr>
+        <w:t>was used</w:t>
+      </w:r>
+      <w:proofErr w:type="gramEnd"/>
+      <w:r>
+        <w:rPr>
+          <w:rFonts w:cs="Arial"/>
+          <w:szCs w:val="20"/>
+        </w:rPr>
+        <w:t xml:space="preserve"> in the original study. Separately identify </w:t>
+      </w:r>
+      <w:proofErr w:type="gramStart"/>
+      <w:r>
+        <w:rPr>
+          <w:rFonts w:cs="Arial"/>
+          <w:szCs w:val="20"/>
+        </w:rPr>
+        <w:t>an</w:t>
+      </w:r>
+      <w:proofErr w:type="gramEnd"/>
+      <w:r>
+        <w:rPr>
+          <w:rFonts w:cs="Arial"/>
+          <w:szCs w:val="20"/>
+        </w:rPr>
+        <w:t xml:space="preserve"> spatial component used in the weighting scheme.</w:t>
       </w:r>
     </w:p>
     <w:p>
@@ -2161,7 +2291,15 @@
           <w:rFonts w:cs="Arial"/>
           <w:szCs w:val="20"/>
         </w:rPr>
-        <w:t>how these variables were</w:t>
+        <w:t xml:space="preserve">how these variables </w:t>
+      </w:r>
+      <w:proofErr w:type="gramStart"/>
+      <w:r>
+        <w:rPr>
+          <w:rFonts w:cs="Arial"/>
+          <w:szCs w:val="20"/>
+        </w:rPr>
+        <w:t>were</w:t>
       </w:r>
       <w:r>
         <w:rPr>
@@ -2177,6 +2315,7 @@
         </w:rPr>
         <w:t>manipulated</w:t>
       </w:r>
+      <w:proofErr w:type="gramEnd"/>
       <w:r>
         <w:rPr>
           <w:rFonts w:cs="Arial"/>
@@ -2444,7 +2583,23 @@
           <w:rFonts w:cs="Arial"/>
           <w:szCs w:val="20"/>
         </w:rPr>
-        <w:t xml:space="preserve"> Describe the exact analytical specification that was used to test each hypothesis</w:t>
+        <w:t xml:space="preserve"> Describe the exact analytical specification that </w:t>
+      </w:r>
+      <w:proofErr w:type="gramStart"/>
+      <w:r>
+        <w:rPr>
+          <w:rFonts w:cs="Arial"/>
+          <w:szCs w:val="20"/>
+        </w:rPr>
+        <w:t>was used</w:t>
+      </w:r>
+      <w:proofErr w:type="gramEnd"/>
+      <w:r>
+        <w:rPr>
+          <w:rFonts w:cs="Arial"/>
+          <w:szCs w:val="20"/>
+        </w:rPr>
+        <w:t xml:space="preserve"> to test each hypothesis</w:t>
       </w:r>
     </w:p>
     <w:p>
@@ -2484,6 +2639,7 @@
           <w:rFonts w:cs="Arial"/>
           <w:szCs w:val="20"/>
         </w:rPr>
+        <w:lastRenderedPageBreak/>
         <w:t>Identify the coordinate system(s) and projection(s) used during the original analysis</w:t>
       </w:r>
     </w:p>
@@ -2504,7 +2660,23 @@
           <w:rFonts w:cs="Arial"/>
           <w:szCs w:val="20"/>
         </w:rPr>
-        <w:t>Specify if/how edge effects were addressed. Provide details regarding the extent of any buffer or guard areas used.</w:t>
+        <w:t xml:space="preserve">Specify if/how edge effects </w:t>
+      </w:r>
+      <w:proofErr w:type="gramStart"/>
+      <w:r>
+        <w:rPr>
+          <w:rFonts w:cs="Arial"/>
+          <w:szCs w:val="20"/>
+        </w:rPr>
+        <w:t>were addressed</w:t>
+      </w:r>
+      <w:proofErr w:type="gramEnd"/>
+      <w:r>
+        <w:rPr>
+          <w:rFonts w:cs="Arial"/>
+          <w:szCs w:val="20"/>
+        </w:rPr>
+        <w:t>. Provide details regarding the extent of any buffer or guard areas used.</w:t>
       </w:r>
     </w:p>
     <w:p>
@@ -2524,7 +2696,6 @@
           <w:rFonts w:cs="Arial"/>
           <w:szCs w:val="20"/>
         </w:rPr>
-        <w:lastRenderedPageBreak/>
         <w:t>Describe</w:t>
       </w:r>
       <w:r>
@@ -2634,7 +2805,23 @@
           <w:rFonts w:cs="Arial"/>
           <w:szCs w:val="20"/>
         </w:rPr>
-        <w:t xml:space="preserve">If a spatial multi-level model was used, </w:t>
+        <w:t xml:space="preserve">If a spatial multi-level model </w:t>
+      </w:r>
+      <w:proofErr w:type="gramStart"/>
+      <w:r>
+        <w:rPr>
+          <w:rFonts w:cs="Arial"/>
+          <w:szCs w:val="20"/>
+        </w:rPr>
+        <w:t>was used</w:t>
+      </w:r>
+      <w:proofErr w:type="gramEnd"/>
+      <w:r>
+        <w:rPr>
+          <w:rFonts w:cs="Arial"/>
+          <w:szCs w:val="20"/>
+        </w:rPr>
+        <w:t xml:space="preserve">, </w:t>
       </w:r>
       <w:r>
         <w:rPr>
@@ -2700,7 +2887,23 @@
           <w:rFonts w:cs="Arial"/>
           <w:szCs w:val="20"/>
         </w:rPr>
-        <w:t xml:space="preserve">-values, effect size, model fit) and thresholds that were used to make inferences. </w:t>
+        <w:t xml:space="preserve">-values, effect size, model fit) and thresholds that </w:t>
+      </w:r>
+      <w:proofErr w:type="gramStart"/>
+      <w:r>
+        <w:rPr>
+          <w:rFonts w:cs="Arial"/>
+          <w:szCs w:val="20"/>
+        </w:rPr>
+        <w:t>were used</w:t>
+      </w:r>
+      <w:proofErr w:type="gramEnd"/>
+      <w:r>
+        <w:rPr>
+          <w:rFonts w:cs="Arial"/>
+          <w:szCs w:val="20"/>
+        </w:rPr>
+        <w:t xml:space="preserve"> to make inferences. </w:t>
       </w:r>
     </w:p>
     <w:p>
@@ -2720,7 +2923,39 @@
           <w:rFonts w:cs="Arial"/>
           <w:szCs w:val="20"/>
         </w:rPr>
-        <w:t>Identify any adjustments made for multiple testing (e.g., Bonferroni, Sidak) and how they were implemented.</w:t>
+        <w:t xml:space="preserve">Identify any adjustments made for multiple testing (e.g., </w:t>
+      </w:r>
+      <w:proofErr w:type="spellStart"/>
+      <w:r>
+        <w:rPr>
+          <w:rFonts w:cs="Arial"/>
+          <w:szCs w:val="20"/>
+        </w:rPr>
+        <w:t>Bonferroni</w:t>
+      </w:r>
+      <w:proofErr w:type="spellEnd"/>
+      <w:r>
+        <w:rPr>
+          <w:rFonts w:cs="Arial"/>
+          <w:szCs w:val="20"/>
+        </w:rPr>
+        <w:t xml:space="preserve">, </w:t>
+      </w:r>
+      <w:proofErr w:type="spellStart"/>
+      <w:r>
+        <w:rPr>
+          <w:rFonts w:cs="Arial"/>
+          <w:szCs w:val="20"/>
+        </w:rPr>
+        <w:t>Sidak</w:t>
+      </w:r>
+      <w:proofErr w:type="spellEnd"/>
+      <w:r>
+        <w:rPr>
+          <w:rFonts w:cs="Arial"/>
+          <w:szCs w:val="20"/>
+        </w:rPr>
+        <w:t>) and how they were implemented.</w:t>
       </w:r>
     </w:p>
     <w:p>
@@ -2780,7 +3015,23 @@
           <w:rFonts w:cs="Arial"/>
           <w:szCs w:val="20"/>
         </w:rPr>
-        <w:t>Describe any robustness checks that were completed to assess the strength and</w:t>
+        <w:t xml:space="preserve">Describe any robustness checks that </w:t>
+      </w:r>
+      <w:proofErr w:type="gramStart"/>
+      <w:r>
+        <w:rPr>
+          <w:rFonts w:cs="Arial"/>
+          <w:szCs w:val="20"/>
+        </w:rPr>
+        <w:t>were completed</w:t>
+      </w:r>
+      <w:proofErr w:type="gramEnd"/>
+      <w:r>
+        <w:rPr>
+          <w:rFonts w:cs="Arial"/>
+          <w:szCs w:val="20"/>
+        </w:rPr>
+        <w:t xml:space="preserve"> to assess the strength and</w:t>
       </w:r>
       <w:r>
         <w:rPr>
@@ -2879,8 +3130,17 @@
           <w:rFonts w:cs="Arial"/>
           <w:szCs w:val="20"/>
         </w:rPr>
-        <w:t>study will be implemented</w:t>
-      </w:r>
+        <w:t xml:space="preserve">study </w:t>
+      </w:r>
+      <w:proofErr w:type="gramStart"/>
+      <w:r>
+        <w:rPr>
+          <w:rFonts w:cs="Arial"/>
+          <w:szCs w:val="20"/>
+        </w:rPr>
+        <w:t>will be implemented</w:t>
+      </w:r>
+      <w:proofErr w:type="gramEnd"/>
       <w:r>
         <w:rPr>
           <w:rFonts w:cs="Arial"/>
@@ -2921,7 +3181,21 @@
           <w:rFonts w:cs="Arial"/>
           <w:szCs w:val="20"/>
         </w:rPr>
-        <w:t xml:space="preserve">For computational studies include information about the hardware and software environments of both the original study and the replication attempt. </w:t>
+        <w:t xml:space="preserve">For computational </w:t>
+      </w:r>
+      <w:r>
+        <w:rPr>
+          <w:rFonts w:cs="Arial"/>
+          <w:szCs w:val="20"/>
+        </w:rPr>
+        <w:t>studies,</w:t>
+      </w:r>
+      <w:r>
+        <w:rPr>
+          <w:rFonts w:cs="Arial"/>
+          <w:szCs w:val="20"/>
+        </w:rPr>
+        <w:t xml:space="preserve"> include information about the hardware and software environments of both the original study and the replication attempt. </w:t>
       </w:r>
     </w:p>
     <w:p>
@@ -3010,7 +3284,30 @@
           <w:rFonts w:cs="Arial"/>
           <w:szCs w:val="20"/>
         </w:rPr>
-        <w:t xml:space="preserve"> this section may be quite short if </w:t>
+        <w:t xml:space="preserve"> </w:t>
+      </w:r>
+      <w:proofErr w:type="gramStart"/>
+      <w:r>
+        <w:rPr>
+          <w:rFonts w:cs="Arial"/>
+          <w:szCs w:val="20"/>
+        </w:rPr>
+        <w:t>studies</w:t>
+      </w:r>
+      <w:proofErr w:type="gramEnd"/>
+      <w:r>
+        <w:rPr>
+          <w:rFonts w:cs="Arial"/>
+          <w:szCs w:val="20"/>
+        </w:rPr>
+        <w:t xml:space="preserve"> </w:t>
+      </w:r>
+      <w:r>
+        <w:rPr>
+          <w:rFonts w:cs="Arial"/>
+          <w:szCs w:val="20"/>
+        </w:rPr>
+        <w:t xml:space="preserve">this section may be quite short if </w:t>
       </w:r>
       <w:r>
         <w:rPr>
@@ -3031,7 +3328,23 @@
           <w:rFonts w:cs="Arial"/>
           <w:szCs w:val="20"/>
         </w:rPr>
-        <w:t xml:space="preserve">. In those cases, this section can simply explain how key elements will be followed. </w:t>
+        <w:t xml:space="preserve">. In those cases, this section can simply explain how key elements </w:t>
+      </w:r>
+      <w:proofErr w:type="gramStart"/>
+      <w:r>
+        <w:rPr>
+          <w:rFonts w:cs="Arial"/>
+          <w:szCs w:val="20"/>
+        </w:rPr>
+        <w:t>will be followed</w:t>
+      </w:r>
+      <w:proofErr w:type="gramEnd"/>
+      <w:r>
+        <w:rPr>
+          <w:rFonts w:cs="Arial"/>
+          <w:szCs w:val="20"/>
+        </w:rPr>
+        <w:t xml:space="preserve">. </w:t>
       </w:r>
     </w:p>
     <w:p>
@@ -3077,7 +3390,14 @@
           <w:rFonts w:cs="Arial"/>
           <w:szCs w:val="20"/>
         </w:rPr>
-        <w:t>depart from the original study --</w:t>
+        <w:t xml:space="preserve">depart from the original study </w:t>
+      </w:r>
+      <w:r>
+        <w:rPr>
+          <w:rFonts w:cs="Arial"/>
+          <w:szCs w:val="20"/>
+        </w:rPr>
+        <w:t>in terms of:</w:t>
       </w:r>
       <w:r>
         <w:rPr>
@@ -3147,7 +3467,37 @@
           <w:rFonts w:cs="Arial"/>
           <w:szCs w:val="20"/>
         </w:rPr>
-        <w:t>Provide the motivation for each change that is made to the original study</w:t>
+        <w:t xml:space="preserve">Provide the motivation for each change </w:t>
+      </w:r>
+      <w:r>
+        <w:rPr>
+          <w:rFonts w:cs="Arial"/>
+          <w:szCs w:val="20"/>
+        </w:rPr>
+        <w:t xml:space="preserve">that </w:t>
+      </w:r>
+      <w:proofErr w:type="gramStart"/>
+      <w:r>
+        <w:rPr>
+          <w:rFonts w:cs="Arial"/>
+          <w:szCs w:val="20"/>
+        </w:rPr>
+        <w:t xml:space="preserve">is </w:t>
+      </w:r>
+      <w:r>
+        <w:rPr>
+          <w:rFonts w:cs="Arial"/>
+          <w:szCs w:val="20"/>
+        </w:rPr>
+        <w:t>made</w:t>
+      </w:r>
+      <w:proofErr w:type="gramEnd"/>
+      <w:r>
+        <w:rPr>
+          <w:rFonts w:cs="Arial"/>
+          <w:szCs w:val="20"/>
+        </w:rPr>
+        <w:t xml:space="preserve"> to the original study</w:t>
       </w:r>
       <w:r>
         <w:rPr>
@@ -3222,7 +3572,43 @@
         <w:t xml:space="preserve">State whether the </w:t>
       </w:r>
       <w:r>
-        <w:t xml:space="preserve">key measures and inferences related to each </w:t>
+        <w:t xml:space="preserve">key measures and inferences related to </w:t>
+      </w:r>
+      <w:proofErr w:type="spellStart"/>
+      <w:r>
+        <w:t>ea</w:t>
+      </w:r>
+      <w:sdt>
+        <w:sdtPr>
+          <w:alias w:val="Author"/>
+          <w:tag w:val=""/>
+          <w:id w:val="1762876971"/>
+          <w:placeholder>
+            <w:docPart w:val="C0993C56C56E478F87E2F1CE6B100FF9"/>
+          </w:placeholder>
+          <w:dataBinding w:prefixMappings="xmlns:ns0='http://purl.org/dc/elements/1.1/' xmlns:ns1='http://schemas.openxmlformats.org/package/2006/metadata/core-properties' " w:xpath="/ns1:coreProperties[1]/ns0:creator[1]" w:storeItemID="{6C3C8BC8-F283-45AE-878A-BAB7291924A1}"/>
+          <w:text/>
+        </w:sdtPr>
+        <w:sdtContent>
+          <w:r>
+            <w:t>Peter</w:t>
+          </w:r>
+          <w:proofErr w:type="spellEnd"/>
+          <w:r>
+            <w:t xml:space="preserve"> </w:t>
+          </w:r>
+          <w:proofErr w:type="spellStart"/>
+          <w:r>
+            <w:t>Kedron</w:t>
+          </w:r>
+        </w:sdtContent>
+      </w:sdt>
+      <w:r>
+        <w:t>ch</w:t>
+      </w:r>
+      <w:proofErr w:type="spellEnd"/>
+      <w:r>
+        <w:t xml:space="preserve"> </w:t>
       </w:r>
       <w:r>
         <w:t xml:space="preserve">original hypothesis </w:t>
@@ -3290,6 +3676,7 @@
         <w:pStyle w:val="Heading2"/>
       </w:pPr>
       <w:r>
+        <w:lastRenderedPageBreak/>
         <w:t>Unplanned Deviations from the Protocol</w:t>
       </w:r>
     </w:p>
@@ -3313,69 +3700,432 @@
         <w:t xml:space="preserve"> occurred during the course of the replication.</w:t>
       </w:r>
       <w:r>
-        <w:t xml:space="preserve"> Explain the rationale behind any deviations. Finally, provide the </w:t>
-      </w:r>
-      <w:r>
+        <w:t xml:space="preserve"> Explain the rationale behind any deviations. Finally, provide the details and results of any sensitivity analyses conducted to assess whether these deviations may have </w:t>
+      </w:r>
+      <w:proofErr w:type="gramStart"/>
+      <w:r>
+        <w:t>impacted</w:t>
+      </w:r>
+      <w:proofErr w:type="gramEnd"/>
+      <w:r>
+        <w:t xml:space="preserve"> the results of the </w:t>
+      </w:r>
+      <w:r>
+        <w:t>reproduction</w:t>
+      </w:r>
+      <w:r>
+        <w:t>.</w:t>
+      </w:r>
+    </w:p>
+    <w:p>
+      <w:pPr>
+        <w:pStyle w:val="Heading2"/>
+      </w:pPr>
+      <w:r>
+        <w:t>Discussion</w:t>
+      </w:r>
+    </w:p>
+    <w:p>
+      <w:pPr>
+        <w:rPr>
+          <w:rFonts w:cs="Arial"/>
+          <w:szCs w:val="20"/>
+        </w:rPr>
+      </w:pPr>
+      <w:r>
+        <w:rPr>
+          <w:rFonts w:cs="Arial"/>
+          <w:szCs w:val="20"/>
+        </w:rPr>
+        <w:t xml:space="preserve">Provide a summary the key findings of the </w:t>
+      </w:r>
+      <w:r>
+        <w:rPr>
+          <w:rFonts w:cs="Arial"/>
+          <w:szCs w:val="20"/>
+        </w:rPr>
+        <w:t>reproduction</w:t>
+      </w:r>
+      <w:r>
+        <w:rPr>
+          <w:rFonts w:cs="Arial"/>
+          <w:szCs w:val="20"/>
+        </w:rPr>
+        <w:t xml:space="preserve"> along with any limitations or areas in need of further investigation.</w:t>
+      </w:r>
+      <w:r>
+        <w:rPr>
+          <w:rFonts w:cs="Arial"/>
+          <w:szCs w:val="20"/>
+        </w:rPr>
+        <w:t xml:space="preserve"> If the attempt was a failure, discuss possible causes of the failure. </w:t>
+      </w:r>
+      <w:r>
+        <w:rPr>
+          <w:rFonts w:cs="Arial"/>
+          <w:i/>
+          <w:szCs w:val="20"/>
+        </w:rPr>
+        <w:t>Practical C</w:t>
+      </w:r>
+      <w:r>
+        <w:rPr>
+          <w:rFonts w:cs="Arial"/>
+          <w:i/>
+          <w:szCs w:val="20"/>
+        </w:rPr>
+        <w:t>auses</w:t>
+      </w:r>
+      <w:r>
+        <w:rPr>
+          <w:rFonts w:cs="Arial"/>
+          <w:szCs w:val="20"/>
+        </w:rPr>
+        <w:t xml:space="preserve"> – related to lack of data, code, details in the original analysis; </w:t>
+      </w:r>
+      <w:r>
+        <w:rPr>
+          <w:rFonts w:cs="Arial"/>
+          <w:i/>
+          <w:szCs w:val="20"/>
+        </w:rPr>
+        <w:t xml:space="preserve">Informative Causes </w:t>
+      </w:r>
+      <w:r>
+        <w:rPr>
+          <w:rFonts w:cs="Arial"/>
+          <w:szCs w:val="20"/>
+        </w:rPr>
+        <w:t xml:space="preserve">– related to absence of effect, change in population, or location. </w:t>
+      </w:r>
+    </w:p>
+    <w:p>
+      <w:pPr>
+        <w:pStyle w:val="Heading2"/>
+      </w:pPr>
+      <w:r>
+        <w:t>References</w:t>
+      </w:r>
+    </w:p>
+    <w:p>
+      <w:pPr>
+        <w:rPr>
+          <w:rFonts w:cs="Arial"/>
+          <w:szCs w:val="20"/>
+        </w:rPr>
+      </w:pPr>
+      <w:r>
+        <w:rPr>
+          <w:rFonts w:cs="Arial"/>
+          <w:szCs w:val="20"/>
+        </w:rPr>
+        <w:t>Include any referenced studies or materials</w:t>
+      </w:r>
+    </w:p>
+    <w:p>
+      <w:pPr>
+        <w:rPr>
+          <w:rFonts w:cs="Arial"/>
+          <w:szCs w:val="20"/>
+        </w:rPr>
+      </w:pPr>
+    </w:p>
+    <w:p>
+      <w:pPr>
+        <w:rPr>
+          <w:rFonts w:cs="Arial"/>
+          <w:szCs w:val="20"/>
+        </w:rPr>
+      </w:pPr>
+    </w:p>
+    <w:p>
+      <w:pPr>
+        <w:rPr>
+          <w:rFonts w:cs="Arial"/>
+          <w:szCs w:val="20"/>
+        </w:rPr>
+      </w:pPr>
+    </w:p>
+    <w:p>
+      <w:pPr>
+        <w:rPr>
+          <w:rFonts w:cs="Arial"/>
+          <w:szCs w:val="20"/>
+        </w:rPr>
+      </w:pPr>
+    </w:p>
+    <w:p>
+      <w:pPr>
+        <w:rPr>
+          <w:rFonts w:cs="Arial"/>
+          <w:szCs w:val="20"/>
+        </w:rPr>
+      </w:pPr>
+    </w:p>
+    <w:p>
+      <w:pPr>
+        <w:rPr>
+          <w:rFonts w:cs="Arial"/>
+          <w:szCs w:val="20"/>
+        </w:rPr>
+      </w:pPr>
+    </w:p>
+    <w:p>
+      <w:pPr>
+        <w:rPr>
+          <w:rFonts w:cs="Arial"/>
+          <w:szCs w:val="20"/>
+        </w:rPr>
+      </w:pPr>
+    </w:p>
+    <w:p>
+      <w:pPr>
+        <w:rPr>
+          <w:rFonts w:cs="Arial"/>
+          <w:szCs w:val="20"/>
+        </w:rPr>
+      </w:pPr>
+    </w:p>
+    <w:p>
+      <w:pPr>
+        <w:rPr>
+          <w:rFonts w:cs="Arial"/>
+          <w:szCs w:val="20"/>
+        </w:rPr>
+      </w:pPr>
+    </w:p>
+    <w:p>
+      <w:pPr>
+        <w:rPr>
+          <w:rFonts w:cs="Arial"/>
+          <w:szCs w:val="20"/>
+        </w:rPr>
+      </w:pPr>
+    </w:p>
+    <w:p>
+      <w:pPr>
+        <w:rPr>
+          <w:rFonts w:cs="Arial"/>
+          <w:szCs w:val="20"/>
+        </w:rPr>
+      </w:pPr>
+    </w:p>
+    <w:p>
+      <w:pPr>
+        <w:rPr>
+          <w:rFonts w:cs="Arial"/>
+          <w:szCs w:val="20"/>
+        </w:rPr>
+      </w:pPr>
+    </w:p>
+    <w:p>
+      <w:pPr>
+        <w:rPr>
+          <w:rFonts w:cs="Arial"/>
+          <w:szCs w:val="20"/>
+        </w:rPr>
+      </w:pPr>
+    </w:p>
+    <w:p>
+      <w:pPr>
+        <w:rPr>
+          <w:rFonts w:cs="Arial"/>
+          <w:szCs w:val="20"/>
+        </w:rPr>
+      </w:pPr>
+    </w:p>
+    <w:p>
+      <w:pPr>
+        <w:rPr>
+          <w:rFonts w:cs="Arial"/>
+          <w:szCs w:val="20"/>
+        </w:rPr>
+      </w:pPr>
+    </w:p>
+    <w:p>
+      <w:pPr>
+        <w:rPr>
+          <w:rFonts w:cs="Arial"/>
+          <w:szCs w:val="20"/>
+        </w:rPr>
+      </w:pPr>
+    </w:p>
+    <w:p>
+      <w:pPr>
+        <w:rPr>
+          <w:rFonts w:cs="Arial"/>
+          <w:szCs w:val="20"/>
+        </w:rPr>
+      </w:pPr>
+    </w:p>
+    <w:p>
+      <w:pPr>
+        <w:rPr>
+          <w:rFonts w:cs="Arial"/>
+          <w:szCs w:val="20"/>
+        </w:rPr>
+      </w:pPr>
+    </w:p>
+    <w:p>
+      <w:pPr>
+        <w:rPr>
+          <w:rFonts w:cs="Arial"/>
+          <w:szCs w:val="20"/>
+        </w:rPr>
+      </w:pPr>
+    </w:p>
+    <w:p>
+      <w:pPr>
+        <w:spacing w:after="160"/>
+        <w:rPr>
+          <w:rFonts w:cs="Arial"/>
+          <w:szCs w:val="20"/>
+        </w:rPr>
+      </w:pPr>
+      <w:r>
+        <w:rPr>
+          <w:rFonts w:cs="Arial"/>
+          <w:szCs w:val="20"/>
+        </w:rPr>
+        <w:br w:type="page"/>
+      </w:r>
+    </w:p>
+    <w:p>
+      <w:pPr>
+        <w:rPr>
+          <w:rFonts w:ascii="Arial Black" w:eastAsiaTheme="majorEastAsia" w:hAnsi="Arial Black" w:cstheme="majorBidi"/>
+          <w:szCs w:val="26"/>
+        </w:rPr>
+      </w:pPr>
+      <w:commentRangeStart w:id="8"/>
+      <w:r>
+        <w:rPr>
+          <w:rFonts w:ascii="Arial Black" w:eastAsiaTheme="majorEastAsia" w:hAnsi="Arial Black" w:cstheme="majorBidi"/>
+          <w:szCs w:val="26"/>
+        </w:rPr>
         <w:lastRenderedPageBreak/>
-        <w:t xml:space="preserve">details and results of any sensitivity analyses conducted to assess whether these deviations may have impacted the results of the </w:t>
-      </w:r>
-      <w:r>
-        <w:t>reproduction</w:t>
-      </w:r>
-      <w:r>
+        <w:t>License</w:t>
+      </w:r>
+      <w:commentRangeEnd w:id="8"/>
+      <w:r>
+        <w:rPr>
+          <w:rStyle w:val="CommentReference"/>
+        </w:rPr>
+        <w:commentReference w:id="8"/>
+      </w:r>
+    </w:p>
+    <w:p>
+      <w:pPr>
+        <w:rPr>
+          <w:rFonts w:cs="Arial"/>
+          <w:szCs w:val="20"/>
+        </w:rPr>
+      </w:pPr>
+      <w:r>
+        <w:rPr>
+          <w:rFonts w:cs="Arial"/>
+          <w:szCs w:val="20"/>
+        </w:rPr>
+        <w:t>GNU General Public License Version 3</w:t>
+      </w:r>
+      <w:r>
+        <w:rPr>
+          <w:rFonts w:cs="Arial"/>
+          <w:szCs w:val="20"/>
+        </w:rPr>
+        <w:t xml:space="preserve">, available at </w:t>
+      </w:r>
+      <w:hyperlink r:id="rId12" w:history="1">
+        <w:r>
+          <w:rPr>
+            <w:rStyle w:val="Hyperlink"/>
+            <w:rFonts w:cs="Arial"/>
+            <w:szCs w:val="20"/>
+          </w:rPr>
+          <w:t>https://www.gnu.org/licenses/gpl-3.0.en.html</w:t>
+        </w:r>
+      </w:hyperlink>
+      <w:r>
+        <w:rPr>
+          <w:rFonts w:cs="Arial"/>
+          <w:szCs w:val="20"/>
+        </w:rPr>
+        <w:t xml:space="preserve"> </w:t>
+      </w:r>
+    </w:p>
+    <w:p>
+      <w:pPr>
+        <w:pStyle w:val="Heading2"/>
+      </w:pPr>
+      <w:r>
+        <w:t>Template References</w:t>
+      </w:r>
+    </w:p>
+    <w:p>
+      <w:pPr>
+        <w:rPr>
+          <w:rFonts w:cs="Arial"/>
+          <w:i/>
+          <w:szCs w:val="20"/>
+        </w:rPr>
+      </w:pPr>
+      <w:proofErr w:type="gramStart"/>
+      <w:r>
+        <w:rPr>
+          <w:rFonts w:cs="Arial"/>
+          <w:i/>
+          <w:szCs w:val="20"/>
+        </w:rPr>
+        <w:t>This template was developed by Peter Kedron and Joseph Holler</w:t>
+      </w:r>
+      <w:proofErr w:type="gramEnd"/>
+      <w:r>
+        <w:rPr>
+          <w:rFonts w:cs="Arial"/>
+          <w:i/>
+          <w:szCs w:val="20"/>
+        </w:rPr>
+        <w:t xml:space="preserve"> with funding support from </w:t>
+      </w:r>
+      <w:r>
+        <w:rPr>
+          <w:rFonts w:cs="Arial"/>
+          <w:i/>
+          <w:szCs w:val="20"/>
+        </w:rPr>
+        <w:t>HEGS</w:t>
+      </w:r>
+      <w:r>
+        <w:rPr>
+          <w:rFonts w:cs="Arial"/>
+          <w:i/>
+          <w:szCs w:val="20"/>
+        </w:rPr>
+        <w:t>-</w:t>
+      </w:r>
+      <w:r>
+        <w:rPr>
+          <w:rFonts w:cs="Arial"/>
+          <w:i/>
+          <w:szCs w:val="20"/>
+        </w:rPr>
+        <w:t>2049837</w:t>
+      </w:r>
+      <w:r>
+        <w:rPr>
+          <w:rFonts w:cs="Arial"/>
+          <w:i/>
+          <w:szCs w:val="20"/>
+        </w:rPr>
         <w:t>.</w:t>
       </w:r>
-    </w:p>
-    <w:p>
-      <w:pPr>
-        <w:pStyle w:val="Heading2"/>
-      </w:pPr>
-      <w:r>
-        <w:t>Discussion</w:t>
-      </w:r>
-    </w:p>
-    <w:p>
-      <w:pPr>
-        <w:rPr>
-          <w:rFonts w:cs="Arial"/>
-          <w:szCs w:val="20"/>
-        </w:rPr>
-      </w:pPr>
-      <w:r>
-        <w:rPr>
-          <w:rFonts w:cs="Arial"/>
-          <w:szCs w:val="20"/>
-        </w:rPr>
-        <w:t xml:space="preserve">Provide a summary the key findings of the </w:t>
-      </w:r>
-      <w:r>
-        <w:rPr>
-          <w:rFonts w:cs="Arial"/>
-          <w:szCs w:val="20"/>
-        </w:rPr>
-        <w:t>reproduction</w:t>
-      </w:r>
-      <w:r>
-        <w:rPr>
-          <w:rFonts w:cs="Arial"/>
-          <w:szCs w:val="20"/>
-        </w:rPr>
-        <w:t xml:space="preserve"> along with any limitations or areas in need of further investigation.</w:t>
-      </w:r>
-      <w:r>
-        <w:rPr>
-          <w:rFonts w:cs="Arial"/>
-          <w:szCs w:val="20"/>
-        </w:rPr>
-        <w:t xml:space="preserve"> If the attempt was a failure, discuss possible causes of the failure. </w:t>
-      </w:r>
       <w:r>
         <w:rPr>
           <w:rFonts w:cs="Arial"/>
           <w:i/>
           <w:szCs w:val="20"/>
         </w:rPr>
-        <w:t>Practical C</w:t>
+        <w:t xml:space="preserve"> </w:t>
       </w:r>
       <w:r>
         <w:rPr>
@@ -3383,397 +4133,51 @@
           <w:i/>
           <w:szCs w:val="20"/>
         </w:rPr>
-        <w:t>auses</w:t>
-      </w:r>
-      <w:r>
-        <w:rPr>
-          <w:rFonts w:cs="Arial"/>
-          <w:szCs w:val="20"/>
-        </w:rPr>
-        <w:t xml:space="preserve"> – related to lack of data, code, details in the original analysis; </w:t>
-      </w:r>
+        <w:t xml:space="preserve">This template is an adaptation of the </w:t>
+      </w:r>
+      <w:proofErr w:type="spellStart"/>
       <w:r>
         <w:rPr>
           <w:rFonts w:cs="Arial"/>
           <w:i/>
           <w:szCs w:val="20"/>
         </w:rPr>
-        <w:t xml:space="preserve">Informative Causes </w:t>
-      </w:r>
-      <w:r>
-        <w:rPr>
-          <w:rFonts w:cs="Arial"/>
-          <w:szCs w:val="20"/>
-        </w:rPr>
-        <w:t xml:space="preserve">– related to absence of effect, change in population, or location. </w:t>
-      </w:r>
-    </w:p>
-    <w:p>
-      <w:pPr>
-        <w:pStyle w:val="Heading2"/>
-      </w:pPr>
-      <w:r>
-        <w:t>References</w:t>
-      </w:r>
-    </w:p>
-    <w:p>
-      <w:pPr>
-        <w:rPr>
-          <w:rFonts w:cs="Arial"/>
-          <w:szCs w:val="20"/>
-        </w:rPr>
-      </w:pPr>
-      <w:r>
-        <w:rPr>
-          <w:rFonts w:cs="Arial"/>
-          <w:szCs w:val="20"/>
-        </w:rPr>
-        <w:t>Include any referenced studies or materials</w:t>
-      </w:r>
-    </w:p>
-    <w:p>
-      <w:pPr>
-        <w:rPr>
-          <w:rFonts w:cs="Arial"/>
-          <w:szCs w:val="20"/>
-        </w:rPr>
-      </w:pPr>
-    </w:p>
-    <w:p>
-      <w:pPr>
-        <w:rPr>
-          <w:rFonts w:cs="Arial"/>
-          <w:szCs w:val="20"/>
-        </w:rPr>
-      </w:pPr>
-    </w:p>
-    <w:p>
-      <w:pPr>
-        <w:rPr>
-          <w:rFonts w:cs="Arial"/>
-          <w:szCs w:val="20"/>
-        </w:rPr>
-      </w:pPr>
-    </w:p>
-    <w:p>
-      <w:pPr>
-        <w:rPr>
-          <w:rFonts w:cs="Arial"/>
-          <w:szCs w:val="20"/>
-        </w:rPr>
-      </w:pPr>
-    </w:p>
-    <w:p>
-      <w:pPr>
-        <w:rPr>
-          <w:rFonts w:cs="Arial"/>
-          <w:szCs w:val="20"/>
-        </w:rPr>
-      </w:pPr>
-    </w:p>
-    <w:p>
-      <w:pPr>
-        <w:rPr>
-          <w:rFonts w:cs="Arial"/>
-          <w:szCs w:val="20"/>
-        </w:rPr>
-      </w:pPr>
-    </w:p>
-    <w:p>
-      <w:pPr>
-        <w:rPr>
-          <w:rFonts w:cs="Arial"/>
-          <w:szCs w:val="20"/>
-        </w:rPr>
-      </w:pPr>
-    </w:p>
-    <w:p>
-      <w:pPr>
-        <w:rPr>
-          <w:rFonts w:cs="Arial"/>
-          <w:szCs w:val="20"/>
-        </w:rPr>
-      </w:pPr>
-    </w:p>
-    <w:p>
-      <w:pPr>
-        <w:rPr>
-          <w:rFonts w:cs="Arial"/>
-          <w:szCs w:val="20"/>
-        </w:rPr>
-      </w:pPr>
-    </w:p>
-    <w:p>
-      <w:pPr>
-        <w:rPr>
-          <w:rFonts w:cs="Arial"/>
-          <w:szCs w:val="20"/>
-        </w:rPr>
-      </w:pPr>
-    </w:p>
-    <w:p>
-      <w:pPr>
-        <w:rPr>
-          <w:rFonts w:cs="Arial"/>
-          <w:szCs w:val="20"/>
-        </w:rPr>
-      </w:pPr>
-    </w:p>
-    <w:p>
-      <w:pPr>
-        <w:rPr>
-          <w:rFonts w:cs="Arial"/>
-          <w:szCs w:val="20"/>
-        </w:rPr>
-      </w:pPr>
-    </w:p>
-    <w:p>
-      <w:pPr>
-        <w:rPr>
-          <w:rFonts w:cs="Arial"/>
-          <w:szCs w:val="20"/>
-        </w:rPr>
-      </w:pPr>
-    </w:p>
-    <w:p>
-      <w:pPr>
-        <w:rPr>
-          <w:rFonts w:cs="Arial"/>
-          <w:szCs w:val="20"/>
-        </w:rPr>
-      </w:pPr>
-    </w:p>
-    <w:p>
-      <w:pPr>
-        <w:rPr>
-          <w:rFonts w:cs="Arial"/>
-          <w:szCs w:val="20"/>
-        </w:rPr>
-      </w:pPr>
-    </w:p>
-    <w:p>
-      <w:pPr>
-        <w:rPr>
-          <w:rFonts w:cs="Arial"/>
-          <w:szCs w:val="20"/>
-        </w:rPr>
-      </w:pPr>
-    </w:p>
-    <w:p>
-      <w:pPr>
-        <w:rPr>
-          <w:rFonts w:cs="Arial"/>
-          <w:szCs w:val="20"/>
-        </w:rPr>
-      </w:pPr>
-    </w:p>
-    <w:p>
-      <w:pPr>
-        <w:rPr>
-          <w:rFonts w:cs="Arial"/>
-          <w:szCs w:val="20"/>
-        </w:rPr>
-      </w:pPr>
-    </w:p>
-    <w:p>
-      <w:pPr>
-        <w:rPr>
-          <w:rFonts w:cs="Arial"/>
-          <w:szCs w:val="20"/>
-        </w:rPr>
-      </w:pPr>
-    </w:p>
-    <w:p>
-      <w:pPr>
-        <w:rPr>
-          <w:rFonts w:cs="Arial"/>
-          <w:szCs w:val="20"/>
-        </w:rPr>
-      </w:pPr>
-    </w:p>
-    <w:p>
-      <w:pPr>
-        <w:rPr>
-          <w:rFonts w:cs="Arial"/>
-          <w:szCs w:val="20"/>
-        </w:rPr>
-      </w:pPr>
-    </w:p>
-    <w:p>
-      <w:pPr>
-        <w:rPr>
-          <w:rFonts w:cs="Arial"/>
-          <w:szCs w:val="20"/>
-        </w:rPr>
-      </w:pPr>
-    </w:p>
-    <w:p>
-      <w:pPr>
-        <w:rPr>
-          <w:rFonts w:cs="Arial"/>
-          <w:szCs w:val="20"/>
-        </w:rPr>
-      </w:pPr>
-    </w:p>
-    <w:p>
-      <w:pPr>
-        <w:rPr>
-          <w:rFonts w:cs="Arial"/>
-          <w:szCs w:val="20"/>
-        </w:rPr>
-      </w:pPr>
-    </w:p>
-    <w:p>
-      <w:pPr>
-        <w:rPr>
-          <w:rFonts w:cs="Arial"/>
-          <w:szCs w:val="20"/>
-        </w:rPr>
-      </w:pPr>
-    </w:p>
-    <w:p>
-      <w:pPr>
-        <w:rPr>
-          <w:rFonts w:cs="Arial"/>
-          <w:szCs w:val="20"/>
-        </w:rPr>
-      </w:pPr>
-    </w:p>
-    <w:p>
-      <w:pPr>
-        <w:rPr>
-          <w:rFonts w:cs="Arial"/>
-          <w:szCs w:val="20"/>
-        </w:rPr>
-      </w:pPr>
-    </w:p>
-    <w:p>
-      <w:pPr>
-        <w:rPr>
-          <w:rFonts w:cs="Arial"/>
-          <w:szCs w:val="20"/>
-        </w:rPr>
-      </w:pPr>
-    </w:p>
-    <w:p>
-      <w:pPr>
-        <w:rPr>
-          <w:rFonts w:cs="Arial"/>
-          <w:szCs w:val="20"/>
-        </w:rPr>
-      </w:pPr>
-    </w:p>
-    <w:p>
-      <w:pPr>
-        <w:rPr>
-          <w:rFonts w:cs="Arial"/>
-          <w:szCs w:val="20"/>
-        </w:rPr>
-      </w:pPr>
-    </w:p>
-    <w:p>
-      <w:pPr>
-        <w:rPr>
-          <w:rFonts w:cs="Arial"/>
-          <w:szCs w:val="20"/>
-        </w:rPr>
-      </w:pPr>
-    </w:p>
-    <w:p>
-      <w:pPr>
-        <w:rPr>
-          <w:rFonts w:cs="Arial"/>
-          <w:szCs w:val="20"/>
-        </w:rPr>
-      </w:pPr>
-    </w:p>
-    <w:p>
-      <w:pPr>
-        <w:rPr>
-          <w:rFonts w:cs="Arial"/>
-          <w:szCs w:val="20"/>
-        </w:rPr>
-      </w:pPr>
-    </w:p>
-    <w:p>
-      <w:pPr>
-        <w:rPr>
-          <w:rFonts w:cs="Arial"/>
-          <w:szCs w:val="20"/>
-        </w:rPr>
-      </w:pPr>
-    </w:p>
-    <w:p>
-      <w:pPr>
-        <w:rPr>
-          <w:rFonts w:cs="Arial"/>
-          <w:szCs w:val="20"/>
-        </w:rPr>
-      </w:pPr>
-    </w:p>
-    <w:p>
-      <w:pPr>
-        <w:rPr>
-          <w:rFonts w:cs="Arial"/>
-          <w:szCs w:val="20"/>
-        </w:rPr>
-      </w:pPr>
-      <w:bookmarkStart w:id="6" w:name="_GoBack"/>
-      <w:bookmarkEnd w:id="6"/>
-      <w:r>
-        <w:rPr>
-          <w:rFonts w:cs="Arial"/>
-          <w:szCs w:val="20"/>
-        </w:rPr>
-        <w:t>&lt; Remove the following text from template upon completion &gt;</w:t>
-      </w:r>
-    </w:p>
-    <w:p>
-      <w:pPr>
-        <w:rPr>
-          <w:rFonts w:cs="Arial"/>
-          <w:szCs w:val="20"/>
-        </w:rPr>
-      </w:pPr>
+        <w:t>ReScience</w:t>
+      </w:r>
+      <w:proofErr w:type="spellEnd"/>
       <w:r>
         <w:rPr>
           <w:rFonts w:cs="Arial"/>
           <w:i/>
           <w:szCs w:val="20"/>
         </w:rPr>
-        <w:t xml:space="preserve">This template was developed by Peter Kedron and Joseph Holler with funding support from </w:t>
-      </w:r>
-      <w:commentRangeStart w:id="7"/>
+        <w:t xml:space="preserve"> Article Template Developed by </w:t>
+      </w:r>
       <w:r>
         <w:rPr>
           <w:rFonts w:cs="Arial"/>
           <w:i/>
           <w:szCs w:val="20"/>
         </w:rPr>
-        <w:t xml:space="preserve">SBE-####. </w:t>
-      </w:r>
-      <w:commentRangeEnd w:id="7"/>
-      <w:r>
-        <w:rPr>
-          <w:rStyle w:val="CommentReference"/>
-        </w:rPr>
-        <w:commentReference w:id="7"/>
-      </w:r>
+        <w:t xml:space="preserve">N.P </w:t>
+      </w:r>
+      <w:proofErr w:type="spellStart"/>
       <w:r>
         <w:rPr>
           <w:rFonts w:cs="Arial"/>
           <w:i/>
           <w:szCs w:val="20"/>
         </w:rPr>
-        <w:t xml:space="preserve">This template is an adaptation of the ReScience Article Template Developed by </w:t>
-      </w:r>
+        <w:t>Rougier</w:t>
+      </w:r>
+      <w:proofErr w:type="spellEnd"/>
       <w:r>
         <w:rPr>
           <w:rFonts w:cs="Arial"/>
           <w:i/>
           <w:szCs w:val="20"/>
         </w:rPr>
-        <w:t>N.P Rougier</w:t>
+        <w:t xml:space="preserve"> and others, released under the GNU General Public License Version 3.</w:t>
       </w:r>
       <w:r>
         <w:rPr>
@@ -3781,7 +4185,7 @@
           <w:i/>
           <w:szCs w:val="20"/>
         </w:rPr>
-        <w:t xml:space="preserve">, released under a Creative Commons Attribution 4.0 International license. </w:t>
+        <w:t xml:space="preserve"> </w:t>
       </w:r>
       <w:r>
         <w:rPr>
@@ -3789,7 +4193,7 @@
           <w:i/>
           <w:szCs w:val="20"/>
         </w:rPr>
-        <w:t>Copyright © 2018</w:t>
+        <w:t xml:space="preserve">Copyright © </w:t>
       </w:r>
       <w:r>
         <w:rPr>
@@ -3797,7 +4201,7 @@
           <w:i/>
           <w:szCs w:val="20"/>
         </w:rPr>
-        <w:t xml:space="preserve"> C.D.L</w:t>
+        <w:t>2015-2020.</w:t>
       </w:r>
       <w:r>
         <w:rPr>
@@ -3805,43 +4209,395 @@
           <w:i/>
           <w:szCs w:val="20"/>
         </w:rPr>
+        <w:t xml:space="preserve"> It also draws inspiration from the pre-registration protocol of the Open Science Framework and the replication studies</w:t>
+      </w:r>
+      <w:r>
+        <w:rPr>
+          <w:rFonts w:cs="Arial"/>
+          <w:i/>
+          <w:szCs w:val="20"/>
+        </w:rPr>
+        <w:t xml:space="preserve"> of </w:t>
+      </w:r>
+      <w:proofErr w:type="spellStart"/>
+      <w:r>
+        <w:rPr>
+          <w:rFonts w:cs="Arial"/>
+          <w:i/>
+          <w:szCs w:val="20"/>
+        </w:rPr>
+        <w:t>Camerer</w:t>
+      </w:r>
+      <w:proofErr w:type="spellEnd"/>
+      <w:r>
+        <w:rPr>
+          <w:rFonts w:cs="Arial"/>
+          <w:i/>
+          <w:szCs w:val="20"/>
+        </w:rPr>
+        <w:t xml:space="preserve"> et al. (2016, 2018) and guide to writing a replication report of Brown (2012).</w:t>
+      </w:r>
+    </w:p>
+    <w:p>
+      <w:pPr>
+        <w:rPr>
+          <w:rFonts w:cs="Arial"/>
+          <w:i/>
+          <w:szCs w:val="20"/>
+        </w:rPr>
+      </w:pPr>
+    </w:p>
+    <w:p>
+      <w:r>
+        <w:t xml:space="preserve">Brown, J. D. 2012. Writing up a replication report. In </w:t>
+      </w:r>
+      <w:r>
+        <w:rPr>
+          <w:i/>
+          <w:iCs/>
+        </w:rPr>
+        <w:t>Replication research in applied linguistics</w:t>
+      </w:r>
+      <w:r>
+        <w:t>, ed. G. K. Porte, 173–197. Cambridge; New York: Cambridge University Press.</w:t>
+      </w:r>
+    </w:p>
+    <w:p>
+      <w:pPr>
+        <w:rPr>
+          <w:rFonts w:cs="Arial"/>
+          <w:szCs w:val="20"/>
+        </w:rPr>
+      </w:pPr>
+    </w:p>
+    <w:p>
+      <w:proofErr w:type="spellStart"/>
+      <w:r>
+        <w:t>Camerer</w:t>
+      </w:r>
+      <w:proofErr w:type="spellEnd"/>
+      <w:r>
+        <w:t xml:space="preserve">, C. F., A. </w:t>
+      </w:r>
+      <w:proofErr w:type="spellStart"/>
+      <w:r>
+        <w:t>Dreber</w:t>
+      </w:r>
+      <w:proofErr w:type="spellEnd"/>
+      <w:r>
+        <w:t xml:space="preserve">, E. </w:t>
+      </w:r>
+      <w:proofErr w:type="spellStart"/>
+      <w:r>
+        <w:t>Forsell</w:t>
+      </w:r>
+      <w:proofErr w:type="spellEnd"/>
+      <w:r>
+        <w:t xml:space="preserve">, T.-H. Ho, J. Huber, M. </w:t>
+      </w:r>
+      <w:proofErr w:type="spellStart"/>
+      <w:r>
+        <w:t>Johannesson</w:t>
+      </w:r>
+      <w:proofErr w:type="spellEnd"/>
+      <w:r>
+        <w:t xml:space="preserve">, M. </w:t>
+      </w:r>
+      <w:proofErr w:type="spellStart"/>
+      <w:r>
+        <w:t>Kirchler</w:t>
+      </w:r>
+      <w:proofErr w:type="spellEnd"/>
+      <w:r>
+        <w:t xml:space="preserve">, J. </w:t>
+      </w:r>
+      <w:proofErr w:type="spellStart"/>
+      <w:r>
+        <w:t>Almenberg</w:t>
+      </w:r>
+      <w:proofErr w:type="spellEnd"/>
+      <w:r>
+        <w:t xml:space="preserve">, A. </w:t>
+      </w:r>
+      <w:proofErr w:type="spellStart"/>
+      <w:r>
+        <w:t>Altmejd</w:t>
+      </w:r>
+      <w:proofErr w:type="spellEnd"/>
+      <w:r>
+        <w:t xml:space="preserve">, T. Chan, E. </w:t>
+      </w:r>
+      <w:proofErr w:type="spellStart"/>
+      <w:r>
+        <w:t>Heikensten</w:t>
+      </w:r>
+      <w:proofErr w:type="spellEnd"/>
+      <w:r>
+        <w:t xml:space="preserve">, F. </w:t>
+      </w:r>
+      <w:proofErr w:type="spellStart"/>
+      <w:r>
+        <w:t>Holzmeister</w:t>
+      </w:r>
+      <w:proofErr w:type="spellEnd"/>
+      <w:r>
+        <w:t xml:space="preserve">, T. Imai, S. Isaksson, G. Nave, T. Pfeiffer, M. </w:t>
+      </w:r>
+      <w:proofErr w:type="spellStart"/>
+      <w:r>
+        <w:t>Razen</w:t>
+      </w:r>
+      <w:proofErr w:type="spellEnd"/>
+      <w:r>
+        <w:t xml:space="preserve">, and H. Wu. 2016. Evaluating replicability of laboratory experiments in economics. </w:t>
+      </w:r>
+      <w:r>
+        <w:rPr>
+          <w:i/>
+          <w:iCs/>
+        </w:rPr>
+        <w:t>Science</w:t>
+      </w:r>
+      <w:r>
+        <w:t xml:space="preserve"> 351 (6280):1433–1436. </w:t>
+      </w:r>
+      <w:hyperlink r:id="rId13" w:history="1">
+        <w:r>
+          <w:rPr>
+            <w:rStyle w:val="Hyperlink"/>
+          </w:rPr>
+          <w:t>https://www.sciencemag.org/lookup/doi/10.1126/science.aaf0918</w:t>
+        </w:r>
+      </w:hyperlink>
+      <w:r>
         <w:t>.</w:t>
       </w:r>
       <w:r>
-        <w:rPr>
-          <w:rFonts w:cs="Arial"/>
+        <w:t xml:space="preserve"> </w:t>
+      </w:r>
+      <w:r>
+        <w:t xml:space="preserve">The individual replication studies are available at </w:t>
+      </w:r>
+      <w:hyperlink r:id="rId14" w:history="1">
+        <w:r>
+          <w:rPr>
+            <w:rStyle w:val="Hyperlink"/>
+          </w:rPr>
+          <w:t>https://osf.io/bzm54/</w:t>
+        </w:r>
+      </w:hyperlink>
+      <w:r>
+        <w:t xml:space="preserve"> </w:t>
+      </w:r>
+    </w:p>
+    <w:p/>
+    <w:p>
+      <w:proofErr w:type="spellStart"/>
+      <w:r>
+        <w:t>Camerer</w:t>
+      </w:r>
+      <w:proofErr w:type="spellEnd"/>
+      <w:r>
+        <w:t xml:space="preserve">, C. F., A. </w:t>
+      </w:r>
+      <w:proofErr w:type="spellStart"/>
+      <w:r>
+        <w:t>Dreber</w:t>
+      </w:r>
+      <w:proofErr w:type="spellEnd"/>
+      <w:r>
+        <w:t xml:space="preserve">, F. </w:t>
+      </w:r>
+      <w:proofErr w:type="spellStart"/>
+      <w:r>
+        <w:t>Holzmeister</w:t>
+      </w:r>
+      <w:proofErr w:type="spellEnd"/>
+      <w:r>
+        <w:t xml:space="preserve">, T.-H. Ho, J. Huber, M. </w:t>
+      </w:r>
+      <w:proofErr w:type="spellStart"/>
+      <w:r>
+        <w:t>Johannesson</w:t>
+      </w:r>
+      <w:proofErr w:type="spellEnd"/>
+      <w:r>
+        <w:t xml:space="preserve">, M. </w:t>
+      </w:r>
+      <w:proofErr w:type="spellStart"/>
+      <w:r>
+        <w:t>Kirchler</w:t>
+      </w:r>
+      <w:proofErr w:type="spellEnd"/>
+      <w:r>
+        <w:t xml:space="preserve">, G. Nave, B. A. </w:t>
+      </w:r>
+      <w:proofErr w:type="spellStart"/>
+      <w:r>
+        <w:t>Nosek</w:t>
+      </w:r>
+      <w:proofErr w:type="spellEnd"/>
+      <w:r>
+        <w:t xml:space="preserve">, T. Pfeiffer, A. </w:t>
+      </w:r>
+      <w:proofErr w:type="spellStart"/>
+      <w:r>
+        <w:t>Altmejd</w:t>
+      </w:r>
+      <w:proofErr w:type="spellEnd"/>
+      <w:r>
+        <w:t xml:space="preserve">, N. </w:t>
+      </w:r>
+      <w:proofErr w:type="spellStart"/>
+      <w:r>
+        <w:t>Buttrick</w:t>
+      </w:r>
+      <w:proofErr w:type="spellEnd"/>
+      <w:r>
+        <w:t xml:space="preserve">, T. Chan, Y. Chen, E. </w:t>
+      </w:r>
+      <w:proofErr w:type="spellStart"/>
+      <w:r>
+        <w:t>Forsell</w:t>
+      </w:r>
+      <w:proofErr w:type="spellEnd"/>
+      <w:r>
+        <w:t xml:space="preserve">, A. </w:t>
+      </w:r>
+      <w:proofErr w:type="spellStart"/>
+      <w:r>
+        <w:t>Gampa</w:t>
+      </w:r>
+      <w:proofErr w:type="spellEnd"/>
+      <w:r>
+        <w:t xml:space="preserve">, E. </w:t>
+      </w:r>
+      <w:proofErr w:type="spellStart"/>
+      <w:r>
+        <w:t>Heikensten</w:t>
+      </w:r>
+      <w:proofErr w:type="spellEnd"/>
+      <w:r>
+        <w:t xml:space="preserve">, L. Hummer, T. Imai, S. Isaksson, D. </w:t>
+      </w:r>
+      <w:proofErr w:type="spellStart"/>
+      <w:r>
+        <w:t>Manfredi</w:t>
+      </w:r>
+      <w:proofErr w:type="spellEnd"/>
+      <w:r>
+        <w:t xml:space="preserve">, J. Rose, E.-J. </w:t>
+      </w:r>
+      <w:proofErr w:type="spellStart"/>
+      <w:proofErr w:type="gramStart"/>
+      <w:r>
+        <w:t>Wagenmakers</w:t>
+      </w:r>
+      <w:proofErr w:type="spellEnd"/>
+      <w:r>
+        <w:t>,</w:t>
+      </w:r>
+      <w:proofErr w:type="gramEnd"/>
+      <w:r>
+        <w:t xml:space="preserve"> and H. Wu. 2018. Evaluating the replicability of social science experiments in Nature and Science between 2010 and 2015. </w:t>
+      </w:r>
+      <w:r>
+        <w:rPr>
           <w:i/>
-          <w:szCs w:val="20"/>
-        </w:rPr>
-        <w:t xml:space="preserve"> It also draws inspiration from the pre-registration protocol of the </w:t>
-      </w:r>
-      <w:commentRangeStart w:id="8"/>
-      <w:r>
-        <w:rPr>
-          <w:rFonts w:cs="Arial"/>
+          <w:iCs/>
+        </w:rPr>
+        <w:t xml:space="preserve">Nature Human </w:t>
+      </w:r>
+      <w:proofErr w:type="spellStart"/>
+      <w:r>
+        <w:rPr>
           <w:i/>
-          <w:szCs w:val="20"/>
-        </w:rPr>
-        <w:t>Open Science Framework and the replication studies of Camerer et al. (2016, 2018).</w:t>
-      </w:r>
-      <w:commentRangeEnd w:id="8"/>
-      <w:r>
-        <w:rPr>
-          <w:rStyle w:val="CommentReference"/>
-        </w:rPr>
-        <w:commentReference w:id="8"/>
-      </w:r>
-      <w:r>
-        <w:rPr>
-          <w:rFonts w:cs="Arial"/>
+          <w:iCs/>
+        </w:rPr>
+        <w:t>Behaviour</w:t>
+      </w:r>
+      <w:proofErr w:type="spellEnd"/>
+      <w:r>
+        <w:t xml:space="preserve"> 2 (9):637–644. </w:t>
+      </w:r>
+      <w:hyperlink r:id="rId15" w:history="1">
+        <w:r>
+          <w:rPr>
+            <w:rStyle w:val="Hyperlink"/>
+          </w:rPr>
+          <w:t>http://www.nature.com/articles/s41562-018-0399-z</w:t>
+        </w:r>
+      </w:hyperlink>
+      <w:r>
+        <w:t>.</w:t>
+      </w:r>
+      <w:r>
+        <w:t xml:space="preserve"> </w:t>
+      </w:r>
+      <w:r>
+        <w:t xml:space="preserve">The individual replication studies are available at </w:t>
+      </w:r>
+      <w:hyperlink r:id="rId16" w:history="1">
+        <w:r>
+          <w:rPr>
+            <w:rStyle w:val="Hyperlink"/>
+          </w:rPr>
+          <w:t>https://osf.io/pfdyw/</w:t>
+        </w:r>
+      </w:hyperlink>
+      <w:r>
+        <w:t xml:space="preserve"> </w:t>
+      </w:r>
+    </w:p>
+    <w:p/>
+    <w:p>
+      <w:pPr>
+        <w:rPr>
+          <w:rFonts w:cs="Arial"/>
+          <w:szCs w:val="20"/>
+        </w:rPr>
+      </w:pPr>
+      <w:proofErr w:type="spellStart"/>
+      <w:r>
+        <w:t>Rougier</w:t>
+      </w:r>
+      <w:proofErr w:type="spellEnd"/>
+      <w:r>
+        <w:t xml:space="preserve">, N. P. et al. 2020. </w:t>
+      </w:r>
+      <w:proofErr w:type="spellStart"/>
+      <w:r>
+        <w:t>Resience</w:t>
+      </w:r>
+      <w:proofErr w:type="spellEnd"/>
+      <w:r>
+        <w:t xml:space="preserve"> C article template in </w:t>
+      </w:r>
+      <w:proofErr w:type="spellStart"/>
+      <w:r>
+        <w:rPr>
           <w:i/>
-          <w:szCs w:val="20"/>
-        </w:rPr>
-        <w:t xml:space="preserve"> </w:t>
+        </w:rPr>
+        <w:t>ReScience</w:t>
+      </w:r>
+      <w:proofErr w:type="spellEnd"/>
+      <w:r>
+        <w:t xml:space="preserve">, available at </w:t>
+      </w:r>
+      <w:hyperlink r:id="rId17" w:history="1">
+        <w:r>
+          <w:rPr>
+            <w:rStyle w:val="Hyperlink"/>
+          </w:rPr>
+          <w:t>https://github.com/ReScience/template</w:t>
+        </w:r>
+      </w:hyperlink>
+      <w:r>
+        <w:t xml:space="preserve">. </w:t>
       </w:r>
     </w:p>
     <w:sectPr>
-      <w:footerReference w:type="default" r:id="rId12"/>
+      <w:footerReference w:type="default" r:id="rId18"/>
       <w:pgSz w:w="12240" w:h="15840"/>
       <w:pgMar w:top="1440" w:right="1440" w:bottom="1440" w:left="1440" w:header="720" w:footer="720" w:gutter="0"/>
       <w:pgNumType w:start="1"/>
@@ -3866,7 +4622,15 @@
         <w:annotationRef/>
       </w:r>
       <w:r>
-        <w:t>For the header box. I really liked the ReScience convention of [RE] for replication, [RP] for reproduction, [-RE] for failed replication, [-RP] for failed reproduction as clear flags of the outcome. So I adopted.</w:t>
+        <w:t xml:space="preserve">For the header box. I really liked the </w:t>
+      </w:r>
+      <w:proofErr w:type="spellStart"/>
+      <w:r>
+        <w:t>ReScience</w:t>
+      </w:r>
+      <w:proofErr w:type="spellEnd"/>
+      <w:r>
+        <w:t xml:space="preserve"> convention of [RE] for replication, [RP] for reproduction, [-RE] for failed replication, [-RP] for failed reproduction as clear flags of the outcome. So I adopted.</w:t>
       </w:r>
     </w:p>
   </w:comment>
@@ -3952,11 +4716,19 @@
         <w:annotationRef/>
       </w:r>
       <w:r>
-        <w:t xml:space="preserve">I took this from Camerer. I quite liked this clear statement right up front. </w:t>
+        <w:t xml:space="preserve">I took this from </w:t>
+      </w:r>
+      <w:proofErr w:type="spellStart"/>
+      <w:r>
+        <w:t>Camerer</w:t>
+      </w:r>
+      <w:proofErr w:type="spellEnd"/>
+      <w:r>
+        <w:t xml:space="preserve">. I quite liked this clear statement right up front. </w:t>
       </w:r>
     </w:p>
   </w:comment>
-  <w:comment w:id="5" w:author="Peter Kedron" w:date="2021-02-19T22:35:00Z" w:initials="PK">
+  <w:comment w:id="5" w:author="Holler, Joseph R." w:date="2021-03-01T21:22:00Z" w:initials="HJR">
     <w:p>
       <w:pPr>
         <w:pStyle w:val="CommentText"/>
@@ -3968,6 +4740,25 @@
         <w:annotationRef/>
       </w:r>
       <w:r>
+        <w:t>Added an introductory section. Doesn’t have to be long, but enough to give context to the study and relevance to the reproduction.</w:t>
+      </w:r>
+      <w:r>
+        <w:t xml:space="preserve"> Abridged from Brown (2012)</w:t>
+      </w:r>
+    </w:p>
+  </w:comment>
+  <w:comment w:id="6" w:author="Peter Kedron" w:date="2021-02-19T22:35:00Z" w:initials="PK">
+    <w:p>
+      <w:pPr>
+        <w:pStyle w:val="CommentText"/>
+      </w:pPr>
+      <w:r>
+        <w:rPr>
+          <w:rStyle w:val="CommentReference"/>
+        </w:rPr>
+        <w:annotationRef/>
+      </w:r>
+      <w:r>
         <w:t xml:space="preserve">As Joe and I discussed, I think this section is needed for pedagogical purposes. However, I think if we are eventually sharing this more broadly, much of this section could be collapsed. It simply asks someone to digest and repeat the original study. That process is certainly a useful exercise, but I think we could trust peers to simply read the study. </w:t>
       </w:r>
     </w:p>
@@ -3985,7 +4776,7 @@
       </w:r>
     </w:p>
   </w:comment>
-  <w:comment w:id="7" w:author="Peter Kedron" w:date="2021-02-19T22:53:00Z" w:initials="PK">
+  <w:comment w:id="8" w:author="Holler, Joseph R." w:date="2021-03-01T20:58:00Z" w:initials="HJR">
     <w:p>
       <w:pPr>
         <w:pStyle w:val="CommentText"/>
@@ -3997,23 +4788,23 @@
         <w:annotationRef/>
       </w:r>
       <w:r>
-        <w:t>Need the eventual NSF grant number</w:t>
-      </w:r>
-    </w:p>
-  </w:comment>
-  <w:comment w:id="8" w:author="Peter Kedron" w:date="2021-02-19T22:18:00Z" w:initials="PK">
-    <w:p>
-      <w:pPr>
-        <w:pStyle w:val="CommentText"/>
-      </w:pPr>
-      <w:r>
-        <w:rPr>
-          <w:rStyle w:val="CommentReference"/>
-        </w:rPr>
-        <w:annotationRef/>
-      </w:r>
-      <w:r>
-        <w:t>PJK to provide links to these materials.</w:t>
+        <w:t xml:space="preserve">The </w:t>
+      </w:r>
+      <w:proofErr w:type="spellStart"/>
+      <w:r>
+        <w:t>ReScience</w:t>
+      </w:r>
+      <w:proofErr w:type="spellEnd"/>
+      <w:r>
+        <w:t xml:space="preserve"> template has a GPU license on it, which is </w:t>
+      </w:r>
+      <w:proofErr w:type="spellStart"/>
+      <w:r>
+        <w:t>copyleft</w:t>
+      </w:r>
+      <w:proofErr w:type="spellEnd"/>
+      <w:r>
+        <w:t>: you can use it freely, but derivative works must all include the same license.  Soo… can either base it off of that and keep GPL license in all derivative works, or need to work off of other templates</w:t>
       </w:r>
     </w:p>
   </w:comment>
@@ -4027,9 +4818,9 @@
   <w15:commentEx w15:paraId="66D53928" w15:done="0"/>
   <w15:commentEx w15:paraId="6841DADD" w15:done="0"/>
   <w15:commentEx w15:paraId="03D8CA79" w15:done="0"/>
+  <w15:commentEx w15:paraId="158C6332" w15:done="0"/>
   <w15:commentEx w15:paraId="58A66937" w15:done="0"/>
-  <w15:commentEx w15:paraId="4114B818" w15:done="0"/>
-  <w15:commentEx w15:paraId="6B0DD41A" w15:done="0"/>
+  <w15:commentEx w15:paraId="68CAE3A9" w15:done="0"/>
 </w15:commentsEx>
 </file>
 
@@ -4138,7 +4929,15 @@
       <w:jc w:val="right"/>
     </w:pPr>
     <w:r>
-      <w:t xml:space="preserve">HE&amp;G ReScience -- </w:t>
+      <w:t xml:space="preserve">HE&amp;G </w:t>
+    </w:r>
+    <w:proofErr w:type="spellStart"/>
+    <w:r>
+      <w:t>ReScience</w:t>
+    </w:r>
+    <w:proofErr w:type="spellEnd"/>
+    <w:r>
+      <w:t xml:space="preserve"> -- </w:t>
     </w:r>
     <w:sdt>
       <w:sdtPr>
@@ -4200,7 +4999,27 @@
         <w:sz w:val="18"/>
         <w:szCs w:val="18"/>
       </w:rPr>
-      <w:t xml:space="preserve">HE&amp;G ReScience -- </w:t>
+      <w:t xml:space="preserve">HE&amp;G </w:t>
+    </w:r>
+    <w:proofErr w:type="spellStart"/>
+    <w:r>
+      <w:rPr>
+        <w:rFonts w:cs="Arial"/>
+        <w:color w:val="767171" w:themeColor="background2" w:themeShade="80"/>
+        <w:sz w:val="18"/>
+        <w:szCs w:val="18"/>
+      </w:rPr>
+      <w:t>ReScience</w:t>
+    </w:r>
+    <w:proofErr w:type="spellEnd"/>
+    <w:r>
+      <w:rPr>
+        <w:rFonts w:cs="Arial"/>
+        <w:color w:val="767171" w:themeColor="background2" w:themeShade="80"/>
+        <w:sz w:val="18"/>
+        <w:szCs w:val="18"/>
+      </w:rPr>
+      <w:t xml:space="preserve"> -- </w:t>
     </w:r>
     <w:sdt>
       <w:sdtPr>
@@ -4229,7 +5048,27 @@
             <w:sz w:val="18"/>
             <w:szCs w:val="18"/>
           </w:rPr>
-          <w:t xml:space="preserve"> &lt; Insert Author Last Names  (e.g., </w:t>
+          <w:t xml:space="preserve"> &lt; Insert Author Last </w:t>
+        </w:r>
+        <w:proofErr w:type="gramStart"/>
+        <w:r>
+          <w:rPr>
+            <w:rFonts w:cs="Arial"/>
+            <w:color w:val="767171" w:themeColor="background2" w:themeShade="80"/>
+            <w:sz w:val="18"/>
+            <w:szCs w:val="18"/>
+          </w:rPr>
+          <w:t>Names  (</w:t>
+        </w:r>
+        <w:proofErr w:type="gramEnd"/>
+        <w:r>
+          <w:rPr>
+            <w:rFonts w:cs="Arial"/>
+            <w:color w:val="767171" w:themeColor="background2" w:themeShade="80"/>
+            <w:sz w:val="18"/>
+            <w:szCs w:val="18"/>
+          </w:rPr>
+          <w:t xml:space="preserve">e.g., </w:t>
         </w:r>
         <w:r>
           <w:rPr>
@@ -4293,7 +5132,7 @@
             <w:sz w:val="18"/>
             <w:szCs w:val="18"/>
           </w:rPr>
-          <w:t>3</w:t>
+          <w:t>1</w:t>
         </w:r>
         <w:r>
           <w:rPr>
@@ -4340,7 +5179,7 @@
 <w:numbering xmlns:wpc="http://schemas.microsoft.com/office/word/2010/wordprocessingCanvas" xmlns:cx="http://schemas.microsoft.com/office/drawing/2014/chartex" xmlns:cx1="http://schemas.microsoft.com/office/drawing/2015/9/8/chartex" xmlns:mc="http://schemas.openxmlformats.org/markup-compatibility/2006" xmlns:o="urn:schemas-microsoft-com:office:office" xmlns:r="http://schemas.openxmlformats.org/officeDocument/2006/relationships" xmlns:m="http://schemas.openxmlformats.org/officeDocument/2006/math" xmlns:v="urn:schemas-microsoft-com:vml" xmlns:wp14="http://schemas.microsoft.com/office/word/2010/wordprocessingDrawing" xmlns:wp="http://schemas.openxmlformats.org/drawingml/2006/wordprocessingDrawing" xmlns:w10="urn:schemas-microsoft-com:office:word" xmlns:w="http://schemas.openxmlformats.org/wordprocessingml/2006/main" xmlns:w14="http://schemas.microsoft.com/office/word/2010/wordml" xmlns:w15="http://schemas.microsoft.com/office/word/2012/wordml" xmlns:w16se="http://schemas.microsoft.com/office/word/2015/wordml/symex" xmlns:wpg="http://schemas.microsoft.com/office/word/2010/wordprocessingGroup" xmlns:wpi="http://schemas.microsoft.com/office/word/2010/wordprocessingInk" xmlns:wne="http://schemas.microsoft.com/office/word/2006/wordml" xmlns:wps="http://schemas.microsoft.com/office/word/2010/wordprocessingShape" mc:Ignorable="w14 w15 w16se wp14">
   <w:numPicBullet w:numPicBulletId="0">
     <w:pict>
-      <v:rect id="_x0000_i1030" style="width:0;height:1.5pt" o:hralign="center" o:bullet="t" o:hrstd="t" o:hr="t" fillcolor="#a0a0a0" stroked="f"/>
+      <v:rect id="_x0000_i1043" style="width:0;height:1.5pt" o:hralign="center" o:bullet="t" o:hrstd="t" o:hr="t" fillcolor="#a0a0a0" stroked="f"/>
     </w:pict>
   </w:numPicBullet>
   <w:abstractNum w:abstractNumId="0" w15:restartNumberingAfterBreak="0">
@@ -6614,6 +7453,9 @@
 <w15:people xmlns:wpc="http://schemas.microsoft.com/office/word/2010/wordprocessingCanvas" xmlns:cx="http://schemas.microsoft.com/office/drawing/2014/chartex" xmlns:cx1="http://schemas.microsoft.com/office/drawing/2015/9/8/chartex" xmlns:mc="http://schemas.openxmlformats.org/markup-compatibility/2006" xmlns:o="urn:schemas-microsoft-com:office:office" xmlns:r="http://schemas.openxmlformats.org/officeDocument/2006/relationships" xmlns:m="http://schemas.openxmlformats.org/officeDocument/2006/math" xmlns:v="urn:schemas-microsoft-com:vml" xmlns:wp14="http://schemas.microsoft.com/office/word/2010/wordprocessingDrawing" xmlns:wp="http://schemas.openxmlformats.org/drawingml/2006/wordprocessingDrawing" xmlns:w10="urn:schemas-microsoft-com:office:word" xmlns:w="http://schemas.openxmlformats.org/wordprocessingml/2006/main" xmlns:w14="http://schemas.microsoft.com/office/word/2010/wordml" xmlns:w15="http://schemas.microsoft.com/office/word/2012/wordml" xmlns:w16se="http://schemas.microsoft.com/office/word/2015/wordml/symex" xmlns:wpg="http://schemas.microsoft.com/office/word/2010/wordprocessingGroup" xmlns:wpi="http://schemas.microsoft.com/office/word/2010/wordprocessingInk" xmlns:wne="http://schemas.microsoft.com/office/word/2006/wordml" xmlns:wps="http://schemas.microsoft.com/office/word/2010/wordprocessingShape" mc:Ignorable="w14 w15 w16se wp14">
   <w15:person w15:author="Peter Kedron">
     <w15:presenceInfo w15:providerId="None" w15:userId="Peter Kedron"/>
+  </w15:person>
+  <w15:person w15:author="Holler, Joseph R.">
+    <w15:presenceInfo w15:providerId="AD" w15:userId="S-1-5-21-1983215674-46037090-646806464-330692"/>
   </w15:person>
 </w15:people>
 </file>
@@ -7383,7 +8225,605 @@
       </w:tblBorders>
     </w:tblPr>
   </w:style>
+  <w:style w:type="character" w:styleId="PlaceholderText">
+    <w:name w:val="Placeholder Text"/>
+    <w:basedOn w:val="DefaultParagraphFont"/>
+    <w:uiPriority w:val="99"/>
+    <w:semiHidden/>
+    <w:rsid w:val="00BE0969"/>
+    <w:rPr>
+      <w:color w:val="808080"/>
+    </w:rPr>
+  </w:style>
 </w:styles>
+</file>
+
+<file path=word/glossary/document.xml><?xml version="1.0" encoding="utf-8"?>
+<w:glossaryDocument xmlns:wpc="http://schemas.microsoft.com/office/word/2010/wordprocessingCanvas" xmlns:cx="http://schemas.microsoft.com/office/drawing/2014/chartex" xmlns:cx1="http://schemas.microsoft.com/office/drawing/2015/9/8/chartex" xmlns:mc="http://schemas.openxmlformats.org/markup-compatibility/2006" xmlns:o="urn:schemas-microsoft-com:office:office" xmlns:r="http://schemas.openxmlformats.org/officeDocument/2006/relationships" xmlns:m="http://schemas.openxmlformats.org/officeDocument/2006/math" xmlns:v="urn:schemas-microsoft-com:vml" xmlns:wp14="http://schemas.microsoft.com/office/word/2010/wordprocessingDrawing" xmlns:wp="http://schemas.openxmlformats.org/drawingml/2006/wordprocessingDrawing" xmlns:w10="urn:schemas-microsoft-com:office:word" xmlns:w="http://schemas.openxmlformats.org/wordprocessingml/2006/main" xmlns:w14="http://schemas.microsoft.com/office/word/2010/wordml" xmlns:w15="http://schemas.microsoft.com/office/word/2012/wordml" xmlns:w16se="http://schemas.microsoft.com/office/word/2015/wordml/symex" xmlns:wpg="http://schemas.microsoft.com/office/word/2010/wordprocessingGroup" xmlns:wpi="http://schemas.microsoft.com/office/word/2010/wordprocessingInk" xmlns:wne="http://schemas.microsoft.com/office/word/2006/wordml" xmlns:wps="http://schemas.microsoft.com/office/word/2010/wordprocessingShape" mc:Ignorable="w14 w15 w16se wp14">
+  <w:docParts>
+    <w:docPart>
+      <w:docPartPr>
+        <w:name w:val="C0993C56C56E478F87E2F1CE6B100FF9"/>
+        <w:category>
+          <w:name w:val="General"/>
+          <w:gallery w:val="placeholder"/>
+        </w:category>
+        <w:types>
+          <w:type w:val="bbPlcHdr"/>
+        </w:types>
+        <w:behaviors>
+          <w:behavior w:val="content"/>
+        </w:behaviors>
+        <w:guid w:val="{B312FD44-6AEE-44A6-9F51-73F210BFB05D}"/>
+      </w:docPartPr>
+      <w:docPartBody>
+        <w:p>
+          <w:r>
+            <w:rPr>
+              <w:rStyle w:val="PlaceholderText"/>
+            </w:rPr>
+            <w:t>[Author]</w:t>
+          </w:r>
+        </w:p>
+      </w:docPartBody>
+    </w:docPart>
+  </w:docParts>
+</w:glossaryDocument>
+</file>
+
+<file path=word/glossary/fontTable.xml><?xml version="1.0" encoding="utf-8"?>
+<w:fonts xmlns:mc="http://schemas.openxmlformats.org/markup-compatibility/2006" xmlns:r="http://schemas.openxmlformats.org/officeDocument/2006/relationships" xmlns:w="http://schemas.openxmlformats.org/wordprocessingml/2006/main" xmlns:w14="http://schemas.microsoft.com/office/word/2010/wordml" xmlns:w15="http://schemas.microsoft.com/office/word/2012/wordml" xmlns:w16se="http://schemas.microsoft.com/office/word/2015/wordml/symex" mc:Ignorable="w14 w15 w16se">
+  <w:font w:name="Times New Roman">
+    <w:panose1 w:val="02020603050405020304"/>
+    <w:charset w:val="00"/>
+    <w:family w:val="roman"/>
+    <w:pitch w:val="variable"/>
+    <w:sig w:usb0="E0002EFF" w:usb1="C000785B" w:usb2="00000009" w:usb3="00000000" w:csb0="000001FF" w:csb1="00000000"/>
+  </w:font>
+  <w:font w:name="Symbol">
+    <w:panose1 w:val="05050102010706020507"/>
+    <w:charset w:val="02"/>
+    <w:family w:val="roman"/>
+    <w:pitch w:val="variable"/>
+    <w:sig w:usb0="00000000" w:usb1="10000000" w:usb2="00000000" w:usb3="00000000" w:csb0="80000000" w:csb1="00000000"/>
+  </w:font>
+  <w:font w:name="Courier New">
+    <w:panose1 w:val="02070309020205020404"/>
+    <w:charset w:val="00"/>
+    <w:family w:val="modern"/>
+    <w:pitch w:val="fixed"/>
+    <w:sig w:usb0="E0002EFF" w:usb1="C0007843" w:usb2="00000009" w:usb3="00000000" w:csb0="000001FF" w:csb1="00000000"/>
+  </w:font>
+  <w:font w:name="Wingdings">
+    <w:panose1 w:val="05000000000000000000"/>
+    <w:charset w:val="02"/>
+    <w:family w:val="auto"/>
+    <w:pitch w:val="variable"/>
+    <w:sig w:usb0="00000000" w:usb1="10000000" w:usb2="00000000" w:usb3="00000000" w:csb0="80000000" w:csb1="00000000"/>
+  </w:font>
+  <w:font w:name="Calibri">
+    <w:panose1 w:val="020F0502020204030204"/>
+    <w:charset w:val="00"/>
+    <w:family w:val="swiss"/>
+    <w:pitch w:val="variable"/>
+    <w:sig w:usb0="E0002AFF" w:usb1="C000247B" w:usb2="00000009" w:usb3="00000000" w:csb0="000001FF" w:csb1="00000000"/>
+  </w:font>
+  <w:font w:name="Arial">
+    <w:panose1 w:val="020B0604020202020204"/>
+    <w:charset w:val="00"/>
+    <w:family w:val="swiss"/>
+    <w:pitch w:val="variable"/>
+    <w:sig w:usb0="E0002EFF" w:usb1="C000785B" w:usb2="00000009" w:usb3="00000000" w:csb0="000001FF" w:csb1="00000000"/>
+  </w:font>
+  <w:font w:name="Calibri Light">
+    <w:panose1 w:val="020F0302020204030204"/>
+    <w:charset w:val="00"/>
+    <w:family w:val="swiss"/>
+    <w:pitch w:val="variable"/>
+    <w:sig w:usb0="E0002AFF" w:usb1="C000247B" w:usb2="00000009" w:usb3="00000000" w:csb0="000001FF" w:csb1="00000000"/>
+  </w:font>
+  <w:font w:name="Arial Black">
+    <w:panose1 w:val="020B0A04020102020204"/>
+    <w:charset w:val="00"/>
+    <w:family w:val="swiss"/>
+    <w:pitch w:val="variable"/>
+    <w:sig w:usb0="A00002AF" w:usb1="400078FB" w:usb2="00000000" w:usb3="00000000" w:csb0="0000009F" w:csb1="00000000"/>
+  </w:font>
+  <w:font w:name="Segoe UI">
+    <w:panose1 w:val="020B0502040204020203"/>
+    <w:charset w:val="00"/>
+    <w:family w:val="swiss"/>
+    <w:pitch w:val="variable"/>
+    <w:sig w:usb0="E4002EFF" w:usb1="C000E47F" w:usb2="00000009" w:usb3="00000000" w:csb0="000001FF" w:csb1="00000000"/>
+  </w:font>
+  <w:font w:name="Roboto">
+    <w:altName w:val="Arial"/>
+    <w:charset w:val="00"/>
+    <w:family w:val="auto"/>
+    <w:pitch w:val="variable"/>
+    <w:sig w:usb0="E00002EF" w:usb1="5000205B" w:usb2="00000020" w:usb3="00000000" w:csb0="0000019F" w:csb1="00000000"/>
+  </w:font>
+</w:fonts>
+</file>
+
+<file path=word/glossary/settings.xml><?xml version="1.0" encoding="utf-8"?>
+<w:settings xmlns:mc="http://schemas.openxmlformats.org/markup-compatibility/2006" xmlns:o="urn:schemas-microsoft-com:office:office" xmlns:r="http://schemas.openxmlformats.org/officeDocument/2006/relationships" xmlns:m="http://schemas.openxmlformats.org/officeDocument/2006/math" xmlns:v="urn:schemas-microsoft-com:vml" xmlns:w10="urn:schemas-microsoft-com:office:word" xmlns:w="http://schemas.openxmlformats.org/wordprocessingml/2006/main" xmlns:w14="http://schemas.microsoft.com/office/word/2010/wordml" xmlns:w15="http://schemas.microsoft.com/office/word/2012/wordml" xmlns:w16se="http://schemas.microsoft.com/office/word/2015/wordml/symex" xmlns:sl="http://schemas.openxmlformats.org/schemaLibrary/2006/main" mc:Ignorable="w14 w15 w16se">
+  <w:view w:val="normal"/>
+  <w:defaultTabStop w:val="720"/>
+  <w:characterSpacingControl w:val="doNotCompress"/>
+  <w:compat>
+    <w:useFELayout/>
+    <w:compatSetting w:name="compatibilityMode" w:uri="http://schemas.microsoft.com/office/word" w:val="15"/>
+    <w:compatSetting w:name="overrideTableStyleFontSizeAndJustification" w:uri="http://schemas.microsoft.com/office/word" w:val="1"/>
+    <w:compatSetting w:name="enableOpenTypeFeatures" w:uri="http://schemas.microsoft.com/office/word" w:val="1"/>
+    <w:compatSetting w:name="doNotFlipMirrorIndents" w:uri="http://schemas.microsoft.com/office/word" w:val="1"/>
+    <w:compatSetting w:name="differentiateMultirowTableHeaders" w:uri="http://schemas.microsoft.com/office/word" w:val="1"/>
+  </w:compat>
+  <w:rsids>
+    <w:rsidRoot w:val="004C3D2B"/>
+    <w:rsid w:val="004C3D2B"/>
+    <w:rsid w:val="007C4760"/>
+  </w:rsids>
+  <m:mathPr>
+    <m:mathFont m:val="Cambria Math"/>
+    <m:brkBin m:val="before"/>
+    <m:brkBinSub m:val="--"/>
+    <m:smallFrac m:val="0"/>
+    <m:dispDef/>
+    <m:lMargin m:val="0"/>
+    <m:rMargin m:val="0"/>
+    <m:defJc m:val="centerGroup"/>
+    <m:wrapIndent m:val="1440"/>
+    <m:intLim m:val="subSup"/>
+    <m:naryLim m:val="undOvr"/>
+  </m:mathPr>
+  <w:themeFontLang w:val="en-US"/>
+  <w:clrSchemeMapping w:bg1="light1" w:t1="dark1" w:bg2="light2" w:t2="dark2" w:accent1="accent1" w:accent2="accent2" w:accent3="accent3" w:accent4="accent4" w:accent5="accent5" w:accent6="accent6" w:hyperlink="hyperlink" w:followedHyperlink="followedHyperlink"/>
+  <w:decimalSymbol w:val="."/>
+  <w:listSeparator w:val=","/>
+  <w15:chartTrackingRefBased/>
+</w:settings>
+</file>
+
+<file path=word/glossary/styles.xml><?xml version="1.0" encoding="utf-8"?>
+<w:styles xmlns:mc="http://schemas.openxmlformats.org/markup-compatibility/2006" xmlns:r="http://schemas.openxmlformats.org/officeDocument/2006/relationships" xmlns:w="http://schemas.openxmlformats.org/wordprocessingml/2006/main" xmlns:w14="http://schemas.microsoft.com/office/word/2010/wordml" xmlns:w15="http://schemas.microsoft.com/office/word/2012/wordml" xmlns:w16se="http://schemas.microsoft.com/office/word/2015/wordml/symex" mc:Ignorable="w14 w15 w16se">
+  <w:docDefaults>
+    <w:rPrDefault>
+      <w:rPr>
+        <w:rFonts w:asciiTheme="minorHAnsi" w:eastAsiaTheme="minorEastAsia" w:hAnsiTheme="minorHAnsi" w:cstheme="minorBidi"/>
+        <w:sz w:val="22"/>
+        <w:szCs w:val="22"/>
+        <w:lang w:val="en-US" w:eastAsia="en-US" w:bidi="ar-SA"/>
+      </w:rPr>
+    </w:rPrDefault>
+    <w:pPrDefault>
+      <w:pPr>
+        <w:spacing w:after="160" w:line="259" w:lineRule="auto"/>
+      </w:pPr>
+    </w:pPrDefault>
+  </w:docDefaults>
+  <w:latentStyles w:defLockedState="0" w:defUIPriority="99" w:defSemiHidden="0" w:defUnhideWhenUsed="0" w:defQFormat="0" w:count="371">
+    <w:lsdException w:name="Normal" w:uiPriority="0" w:qFormat="1"/>
+    <w:lsdException w:name="heading 1" w:uiPriority="9" w:qFormat="1"/>
+    <w:lsdException w:name="heading 2" w:semiHidden="1" w:uiPriority="9" w:unhideWhenUsed="1" w:qFormat="1"/>
+    <w:lsdException w:name="heading 3" w:semiHidden="1" w:uiPriority="9" w:unhideWhenUsed="1" w:qFormat="1"/>
+    <w:lsdException w:name="heading 4" w:semiHidden="1" w:uiPriority="9" w:unhideWhenUsed="1" w:qFormat="1"/>
+    <w:lsdException w:name="heading 5" w:semiHidden="1" w:uiPriority="9" w:unhideWhenUsed="1" w:qFormat="1"/>
+    <w:lsdException w:name="heading 6" w:semiHidden="1" w:uiPriority="9" w:unhideWhenUsed="1" w:qFormat="1"/>
+    <w:lsdException w:name="heading 7" w:semiHidden="1" w:uiPriority="9" w:unhideWhenUsed="1" w:qFormat="1"/>
+    <w:lsdException w:name="heading 8" w:semiHidden="1" w:uiPriority="9" w:unhideWhenUsed="1" w:qFormat="1"/>
+    <w:lsdException w:name="heading 9" w:semiHidden="1" w:uiPriority="9" w:unhideWhenUsed="1" w:qFormat="1"/>
+    <w:lsdException w:name="index 1" w:semiHidden="1" w:unhideWhenUsed="1"/>
+    <w:lsdException w:name="index 2" w:semiHidden="1" w:unhideWhenUsed="1"/>
+    <w:lsdException w:name="index 3" w:semiHidden="1" w:unhideWhenUsed="1"/>
+    <w:lsdException w:name="index 4" w:semiHidden="1" w:unhideWhenUsed="1"/>
+    <w:lsdException w:name="index 5" w:semiHidden="1" w:unhideWhenUsed="1"/>
+    <w:lsdException w:name="index 6" w:semiHidden="1" w:unhideWhenUsed="1"/>
+    <w:lsdException w:name="index 7" w:semiHidden="1" w:unhideWhenUsed="1"/>
+    <w:lsdException w:name="index 8" w:semiHidden="1" w:unhideWhenUsed="1"/>
+    <w:lsdException w:name="index 9" w:semiHidden="1" w:unhideWhenUsed="1"/>
+    <w:lsdException w:name="toc 1" w:semiHidden="1" w:uiPriority="39" w:unhideWhenUsed="1"/>
+    <w:lsdException w:name="toc 2" w:semiHidden="1" w:uiPriority="39" w:unhideWhenUsed="1"/>
+    <w:lsdException w:name="toc 3" w:semiHidden="1" w:uiPriority="39" w:unhideWhenUsed="1"/>
+    <w:lsdException w:name="toc 4" w:semiHidden="1" w:uiPriority="39" w:unhideWhenUsed="1"/>
+    <w:lsdException w:name="toc 5" w:semiHidden="1" w:uiPriority="39" w:unhideWhenUsed="1"/>
+    <w:lsdException w:name="toc 6" w:semiHidden="1" w:uiPriority="39" w:unhideWhenUsed="1"/>
+    <w:lsdException w:name="toc 7" w:semiHidden="1" w:uiPriority="39" w:unhideWhenUsed="1"/>
+    <w:lsdException w:name="toc 8" w:semiHidden="1" w:uiPriority="39" w:unhideWhenUsed="1"/>
+    <w:lsdException w:name="toc 9" w:semiHidden="1" w:uiPriority="39" w:unhideWhenUsed="1"/>
+    <w:lsdException w:name="Normal Indent" w:semiHidden="1" w:unhideWhenUsed="1"/>
+    <w:lsdException w:name="footnote text" w:semiHidden="1" w:unhideWhenUsed="1"/>
+    <w:lsdException w:name="annotation text" w:semiHidden="1" w:unhideWhenUsed="1"/>
+    <w:lsdException w:name="header" w:semiHidden="1" w:unhideWhenUsed="1"/>
+    <w:lsdException w:name="footer" w:semiHidden="1" w:unhideWhenUsed="1"/>
+    <w:lsdException w:name="index heading" w:semiHidden="1" w:unhideWhenUsed="1"/>
+    <w:lsdException w:name="caption" w:semiHidden="1" w:uiPriority="35" w:unhideWhenUsed="1" w:qFormat="1"/>
+    <w:lsdException w:name="table of figures" w:semiHidden="1" w:unhideWhenUsed="1"/>
+    <w:lsdException w:name="envelope address" w:semiHidden="1" w:unhideWhenUsed="1"/>
+    <w:lsdException w:name="envelope return" w:semiHidden="1" w:unhideWhenUsed="1"/>
+    <w:lsdException w:name="footnote reference" w:semiHidden="1" w:unhideWhenUsed="1"/>
+    <w:lsdException w:name="annotation reference" w:semiHidden="1" w:unhideWhenUsed="1"/>
+    <w:lsdException w:name="line number" w:semiHidden="1" w:unhideWhenUsed="1"/>
+    <w:lsdException w:name="page number" w:semiHidden="1" w:unhideWhenUsed="1"/>
+    <w:lsdException w:name="endnote reference" w:semiHidden="1" w:unhideWhenUsed="1"/>
+    <w:lsdException w:name="endnote text" w:semiHidden="1" w:unhideWhenUsed="1"/>
+    <w:lsdException w:name="table of authorities" w:semiHidden="1" w:unhideWhenUsed="1"/>
+    <w:lsdException w:name="macro" w:semiHidden="1" w:unhideWhenUsed="1"/>
+    <w:lsdException w:name="toa heading" w:semiHidden="1" w:unhideWhenUsed="1"/>
+    <w:lsdException w:name="List" w:semiHidden="1" w:unhideWhenUsed="1"/>
+    <w:lsdException w:name="List Bullet" w:semiHidden="1" w:unhideWhenUsed="1"/>
+    <w:lsdException w:name="List Number" w:semiHidden="1" w:unhideWhenUsed="1"/>
+    <w:lsdException w:name="List 2" w:semiHidden="1" w:unhideWhenUsed="1"/>
+    <w:lsdException w:name="List 3" w:semiHidden="1" w:unhideWhenUsed="1"/>
+    <w:lsdException w:name="List 4" w:semiHidden="1" w:unhideWhenUsed="1"/>
+    <w:lsdException w:name="List 5" w:semiHidden="1" w:unhideWhenUsed="1"/>
+    <w:lsdException w:name="List Bullet 2" w:semiHidden="1" w:unhideWhenUsed="1"/>
+    <w:lsdException w:name="List Bullet 3" w:semiHidden="1" w:unhideWhenUsed="1"/>
+    <w:lsdException w:name="List Bullet 4" w:semiHidden="1" w:unhideWhenUsed="1"/>
+    <w:lsdException w:name="List Bullet 5" w:semiHidden="1" w:unhideWhenUsed="1"/>
+    <w:lsdException w:name="List Number 2" w:semiHidden="1" w:unhideWhenUsed="1"/>
+    <w:lsdException w:name="List Number 3" w:semiHidden="1" w:unhideWhenUsed="1"/>
+    <w:lsdException w:name="List Number 4" w:semiHidden="1" w:unhideWhenUsed="1"/>
+    <w:lsdException w:name="List Number 5" w:semiHidden="1" w:unhideWhenUsed="1"/>
+    <w:lsdException w:name="Title" w:uiPriority="10" w:qFormat="1"/>
+    <w:lsdException w:name="Closing" w:semiHidden="1" w:unhideWhenUsed="1"/>
+    <w:lsdException w:name="Signature" w:semiHidden="1" w:unhideWhenUsed="1"/>
+    <w:lsdException w:name="Default Paragraph Font" w:semiHidden="1" w:uiPriority="1" w:unhideWhenUsed="1"/>
+    <w:lsdException w:name="Body Text" w:semiHidden="1" w:unhideWhenUsed="1"/>
+    <w:lsdException w:name="Body Text Indent" w:semiHidden="1" w:unhideWhenUsed="1"/>
+    <w:lsdException w:name="List Continue" w:semiHidden="1" w:unhideWhenUsed="1"/>
+    <w:lsdException w:name="List Continue 2" w:semiHidden="1" w:unhideWhenUsed="1"/>
+    <w:lsdException w:name="List Continue 3" w:semiHidden="1" w:unhideWhenUsed="1"/>
+    <w:lsdException w:name="List Continue 4" w:semiHidden="1" w:unhideWhenUsed="1"/>
+    <w:lsdException w:name="List Continue 5" w:semiHidden="1" w:unhideWhenUsed="1"/>
+    <w:lsdException w:name="Message Header" w:semiHidden="1" w:unhideWhenUsed="1"/>
+    <w:lsdException w:name="Subtitle" w:uiPriority="11" w:qFormat="1"/>
+    <w:lsdException w:name="Salutation" w:semiHidden="1" w:unhideWhenUsed="1"/>
+    <w:lsdException w:name="Date" w:semiHidden="1" w:unhideWhenUsed="1"/>
+    <w:lsdException w:name="Body Text First Indent" w:semiHidden="1" w:unhideWhenUsed="1"/>
+    <w:lsdException w:name="Body Text First Indent 2" w:semiHidden="1" w:unhideWhenUsed="1"/>
+    <w:lsdException w:name="Note Heading" w:semiHidden="1" w:unhideWhenUsed="1"/>
+    <w:lsdException w:name="Body Text 2" w:semiHidden="1" w:unhideWhenUsed="1"/>
+    <w:lsdException w:name="Body Text 3" w:semiHidden="1" w:unhideWhenUsed="1"/>
+    <w:lsdException w:name="Body Text Indent 2" w:semiHidden="1" w:unhideWhenUsed="1"/>
+    <w:lsdException w:name="Body Text Indent 3" w:semiHidden="1" w:unhideWhenUsed="1"/>
+    <w:lsdException w:name="Block Text" w:semiHidden="1" w:unhideWhenUsed="1"/>
+    <w:lsdException w:name="Hyperlink" w:semiHidden="1" w:unhideWhenUsed="1"/>
+    <w:lsdException w:name="FollowedHyperlink" w:semiHidden="1" w:unhideWhenUsed="1"/>
+    <w:lsdException w:name="Strong" w:uiPriority="22" w:qFormat="1"/>
+    <w:lsdException w:name="Emphasis" w:uiPriority="20" w:qFormat="1"/>
+    <w:lsdException w:name="Document Map" w:semiHidden="1" w:unhideWhenUsed="1"/>
+    <w:lsdException w:name="Plain Text" w:semiHidden="1" w:unhideWhenUsed="1"/>
+    <w:lsdException w:name="E-mail Signature" w:semiHidden="1" w:unhideWhenUsed="1"/>
+    <w:lsdException w:name="HTML Top of Form" w:semiHidden="1" w:unhideWhenUsed="1"/>
+    <w:lsdException w:name="HTML Bottom of Form" w:semiHidden="1" w:unhideWhenUsed="1"/>
+    <w:lsdException w:name="Normal (Web)" w:semiHidden="1" w:unhideWhenUsed="1"/>
+    <w:lsdException w:name="HTML Acronym" w:semiHidden="1" w:unhideWhenUsed="1"/>
+    <w:lsdException w:name="HTML Address" w:semiHidden="1" w:unhideWhenUsed="1"/>
+    <w:lsdException w:name="HTML Cite" w:semiHidden="1" w:unhideWhenUsed="1"/>
+    <w:lsdException w:name="HTML Code" w:semiHidden="1" w:unhideWhenUsed="1"/>
+    <w:lsdException w:name="HTML Definition" w:semiHidden="1" w:unhideWhenUsed="1"/>
+    <w:lsdException w:name="HTML Keyboard" w:semiHidden="1" w:unhideWhenUsed="1"/>
+    <w:lsdException w:name="HTML Preformatted" w:semiHidden="1" w:unhideWhenUsed="1"/>
+    <w:lsdException w:name="HTML Sample" w:semiHidden="1" w:unhideWhenUsed="1"/>
+    <w:lsdException w:name="HTML Typewriter" w:semiHidden="1" w:unhideWhenUsed="1"/>
+    <w:lsdException w:name="HTML Variable" w:semiHidden="1" w:unhideWhenUsed="1"/>
+    <w:lsdException w:name="Normal Table" w:semiHidden="1" w:unhideWhenUsed="1"/>
+    <w:lsdException w:name="annotation subject" w:semiHidden="1" w:unhideWhenUsed="1"/>
+    <w:lsdException w:name="No List" w:semiHidden="1" w:unhideWhenUsed="1"/>
+    <w:lsdException w:name="Outline List 1" w:semiHidden="1" w:unhideWhenUsed="1"/>
+    <w:lsdException w:name="Outline List 2" w:semiHidden="1" w:unhideWhenUsed="1"/>
+    <w:lsdException w:name="Outline List 3" w:semiHidden="1" w:unhideWhenUsed="1"/>
+    <w:lsdException w:name="Table Simple 1" w:semiHidden="1" w:unhideWhenUsed="1"/>
+    <w:lsdException w:name="Table Simple 2" w:semiHidden="1" w:unhideWhenUsed="1"/>
+    <w:lsdException w:name="Table Simple 3" w:semiHidden="1" w:unhideWhenUsed="1"/>
+    <w:lsdException w:name="Table Classic 1" w:semiHidden="1" w:unhideWhenUsed="1"/>
+    <w:lsdException w:name="Table Classic 2" w:semiHidden="1" w:unhideWhenUsed="1"/>
+    <w:lsdException w:name="Table Classic 3" w:semiHidden="1" w:unhideWhenUsed="1"/>
+    <w:lsdException w:name="Table Classic 4" w:semiHidden="1" w:unhideWhenUsed="1"/>
+    <w:lsdException w:name="Table Colorful 1" w:semiHidden="1" w:unhideWhenUsed="1"/>
+    <w:lsdException w:name="Table Colorful 2" w:semiHidden="1" w:unhideWhenUsed="1"/>
+    <w:lsdException w:name="Table Colorful 3" w:semiHidden="1" w:unhideWhenUsed="1"/>
+    <w:lsdException w:name="Table Columns 1" w:semiHidden="1" w:unhideWhenUsed="1"/>
+    <w:lsdException w:name="Table Columns 2" w:semiHidden="1" w:unhideWhenUsed="1"/>
+    <w:lsdException w:name="Table Columns 3" w:semiHidden="1" w:unhideWhenUsed="1"/>
+    <w:lsdException w:name="Table Columns 4" w:semiHidden="1" w:unhideWhenUsed="1"/>
+    <w:lsdException w:name="Table Columns 5" w:semiHidden="1" w:unhideWhenUsed="1"/>
+    <w:lsdException w:name="Table Grid 1" w:semiHidden="1" w:unhideWhenUsed="1"/>
+    <w:lsdException w:name="Table Grid 2" w:semiHidden="1" w:unhideWhenUsed="1"/>
+    <w:lsdException w:name="Table Grid 3" w:semiHidden="1" w:unhideWhenUsed="1"/>
+    <w:lsdException w:name="Table Grid 4" w:semiHidden="1" w:unhideWhenUsed="1"/>
+    <w:lsdException w:name="Table Grid 5" w:semiHidden="1" w:unhideWhenUsed="1"/>
+    <w:lsdException w:name="Table Grid 6" w:semiHidden="1" w:unhideWhenUsed="1"/>
+    <w:lsdException w:name="Table Grid 7" w:semiHidden="1" w:unhideWhenUsed="1"/>
+    <w:lsdException w:name="Table Grid 8" w:semiHidden="1" w:unhideWhenUsed="1"/>
+    <w:lsdException w:name="Table List 1" w:semiHidden="1" w:unhideWhenUsed="1"/>
+    <w:lsdException w:name="Table List 2" w:semiHidden="1" w:unhideWhenUsed="1"/>
+    <w:lsdException w:name="Table List 3" w:semiHidden="1" w:unhideWhenUsed="1"/>
+    <w:lsdException w:name="Table List 4" w:semiHidden="1" w:unhideWhenUsed="1"/>
+    <w:lsdException w:name="Table List 5" w:semiHidden="1" w:unhideWhenUsed="1"/>
+    <w:lsdException w:name="Table List 6" w:semiHidden="1" w:unhideWhenUsed="1"/>
+    <w:lsdException w:name="Table List 7" w:semiHidden="1" w:unhideWhenUsed="1"/>
+    <w:lsdException w:name="Table List 8" w:semiHidden="1" w:unhideWhenUsed="1"/>
+    <w:lsdException w:name="Table 3D effects 1" w:semiHidden="1" w:unhideWhenUsed="1"/>
+    <w:lsdException w:name="Table 3D effects 2" w:semiHidden="1" w:unhideWhenUsed="1"/>
+    <w:lsdException w:name="Table 3D effects 3" w:semiHidden="1" w:unhideWhenUsed="1"/>
+    <w:lsdException w:name="Table Contemporary" w:semiHidden="1" w:unhideWhenUsed="1"/>
+    <w:lsdException w:name="Table Elegant" w:semiHidden="1" w:unhideWhenUsed="1"/>
+    <w:lsdException w:name="Table Professional" w:semiHidden="1" w:unhideWhenUsed="1"/>
+    <w:lsdException w:name="Table Subtle 1" w:semiHidden="1" w:unhideWhenUsed="1"/>
+    <w:lsdException w:name="Table Subtle 2" w:semiHidden="1" w:unhideWhenUsed="1"/>
+    <w:lsdException w:name="Table Web 1" w:semiHidden="1" w:unhideWhenUsed="1"/>
+    <w:lsdException w:name="Table Web 2" w:semiHidden="1" w:unhideWhenUsed="1"/>
+    <w:lsdException w:name="Table Web 3" w:semiHidden="1" w:unhideWhenUsed="1"/>
+    <w:lsdException w:name="Balloon Text" w:semiHidden="1" w:unhideWhenUsed="1"/>
+    <w:lsdException w:name="Table Grid" w:uiPriority="39"/>
+    <w:lsdException w:name="Table Theme" w:semiHidden="1" w:unhideWhenUsed="1"/>
+    <w:lsdException w:name="Placeholder Text" w:semiHidden="1"/>
+    <w:lsdException w:name="No Spacing" w:uiPriority="1" w:qFormat="1"/>
+    <w:lsdException w:name="Light Shading" w:uiPriority="60"/>
+    <w:lsdException w:name="Light List" w:uiPriority="61"/>
+    <w:lsdException w:name="Light Grid" w:uiPriority="62"/>
+    <w:lsdException w:name="Medium Shading 1" w:uiPriority="63"/>
+    <w:lsdException w:name="Medium Shading 2" w:uiPriority="64"/>
+    <w:lsdException w:name="Medium List 1" w:uiPriority="65"/>
+    <w:lsdException w:name="Medium List 2" w:uiPriority="66"/>
+    <w:lsdException w:name="Medium Grid 1" w:uiPriority="67"/>
+    <w:lsdException w:name="Medium Grid 2" w:uiPriority="68"/>
+    <w:lsdException w:name="Medium Grid 3" w:uiPriority="69"/>
+    <w:lsdException w:name="Dark List" w:uiPriority="70"/>
+    <w:lsdException w:name="Colorful Shading" w:uiPriority="71"/>
+    <w:lsdException w:name="Colorful List" w:uiPriority="72"/>
+    <w:lsdException w:name="Colorful Grid" w:uiPriority="73"/>
+    <w:lsdException w:name="Light Shading Accent 1" w:uiPriority="60"/>
+    <w:lsdException w:name="Light List Accent 1" w:uiPriority="61"/>
+    <w:lsdException w:name="Light Grid Accent 1" w:uiPriority="62"/>
+    <w:lsdException w:name="Medium Shading 1 Accent 1" w:uiPriority="63"/>
+    <w:lsdException w:name="Medium Shading 2 Accent 1" w:uiPriority="64"/>
+    <w:lsdException w:name="Medium List 1 Accent 1" w:uiPriority="65"/>
+    <w:lsdException w:name="Revision" w:semiHidden="1"/>
+    <w:lsdException w:name="List Paragraph" w:uiPriority="34" w:qFormat="1"/>
+    <w:lsdException w:name="Quote" w:uiPriority="29" w:qFormat="1"/>
+    <w:lsdException w:name="Intense Quote" w:uiPriority="30" w:qFormat="1"/>
+    <w:lsdException w:name="Medium List 2 Accent 1" w:uiPriority="66"/>
+    <w:lsdException w:name="Medium Grid 1 Accent 1" w:uiPriority="67"/>
+    <w:lsdException w:name="Medium Grid 2 Accent 1" w:uiPriority="68"/>
+    <w:lsdException w:name="Medium Grid 3 Accent 1" w:uiPriority="69"/>
+    <w:lsdException w:name="Dark List Accent 1" w:uiPriority="70"/>
+    <w:lsdException w:name="Colorful Shading Accent 1" w:uiPriority="71"/>
+    <w:lsdException w:name="Colorful List Accent 1" w:uiPriority="72"/>
+    <w:lsdException w:name="Colorful Grid Accent 1" w:uiPriority="73"/>
+    <w:lsdException w:name="Light Shading Accent 2" w:uiPriority="60"/>
+    <w:lsdException w:name="Light List Accent 2" w:uiPriority="61"/>
+    <w:lsdException w:name="Light Grid Accent 2" w:uiPriority="62"/>
+    <w:lsdException w:name="Medium Shading 1 Accent 2" w:uiPriority="63"/>
+    <w:lsdException w:name="Medium Shading 2 Accent 2" w:uiPriority="64"/>
+    <w:lsdException w:name="Medium List 1 Accent 2" w:uiPriority="65"/>
+    <w:lsdException w:name="Medium List 2 Accent 2" w:uiPriority="66"/>
+    <w:lsdException w:name="Medium Grid 1 Accent 2" w:uiPriority="67"/>
+    <w:lsdException w:name="Medium Grid 2 Accent 2" w:uiPriority="68"/>
+    <w:lsdException w:name="Medium Grid 3 Accent 2" w:uiPriority="69"/>
+    <w:lsdException w:name="Dark List Accent 2" w:uiPriority="70"/>
+    <w:lsdException w:name="Colorful Shading Accent 2" w:uiPriority="71"/>
+    <w:lsdException w:name="Colorful List Accent 2" w:uiPriority="72"/>
+    <w:lsdException w:name="Colorful Grid Accent 2" w:uiPriority="73"/>
+    <w:lsdException w:name="Light Shading Accent 3" w:uiPriority="60"/>
+    <w:lsdException w:name="Light List Accent 3" w:uiPriority="61"/>
+    <w:lsdException w:name="Light Grid Accent 3" w:uiPriority="62"/>
+    <w:lsdException w:name="Medium Shading 1 Accent 3" w:uiPriority="63"/>
+    <w:lsdException w:name="Medium Shading 2 Accent 3" w:uiPriority="64"/>
+    <w:lsdException w:name="Medium List 1 Accent 3" w:uiPriority="65"/>
+    <w:lsdException w:name="Medium List 2 Accent 3" w:uiPriority="66"/>
+    <w:lsdException w:name="Medium Grid 1 Accent 3" w:uiPriority="67"/>
+    <w:lsdException w:name="Medium Grid 2 Accent 3" w:uiPriority="68"/>
+    <w:lsdException w:name="Medium Grid 3 Accent 3" w:uiPriority="69"/>
+    <w:lsdException w:name="Dark List Accent 3" w:uiPriority="70"/>
+    <w:lsdException w:name="Colorful Shading Accent 3" w:uiPriority="71"/>
+    <w:lsdException w:name="Colorful List Accent 3" w:uiPriority="72"/>
+    <w:lsdException w:name="Colorful Grid Accent 3" w:uiPriority="73"/>
+    <w:lsdException w:name="Light Shading Accent 4" w:uiPriority="60"/>
+    <w:lsdException w:name="Light List Accent 4" w:uiPriority="61"/>
+    <w:lsdException w:name="Light Grid Accent 4" w:uiPriority="62"/>
+    <w:lsdException w:name="Medium Shading 1 Accent 4" w:uiPriority="63"/>
+    <w:lsdException w:name="Medium Shading 2 Accent 4" w:uiPriority="64"/>
+    <w:lsdException w:name="Medium List 1 Accent 4" w:uiPriority="65"/>
+    <w:lsdException w:name="Medium List 2 Accent 4" w:uiPriority="66"/>
+    <w:lsdException w:name="Medium Grid 1 Accent 4" w:uiPriority="67"/>
+    <w:lsdException w:name="Medium Grid 2 Accent 4" w:uiPriority="68"/>
+    <w:lsdException w:name="Medium Grid 3 Accent 4" w:uiPriority="69"/>
+    <w:lsdException w:name="Dark List Accent 4" w:uiPriority="70"/>
+    <w:lsdException w:name="Colorful Shading Accent 4" w:uiPriority="71"/>
+    <w:lsdException w:name="Colorful List Accent 4" w:uiPriority="72"/>
+    <w:lsdException w:name="Colorful Grid Accent 4" w:uiPriority="73"/>
+    <w:lsdException w:name="Light Shading Accent 5" w:uiPriority="60"/>
+    <w:lsdException w:name="Light List Accent 5" w:uiPriority="61"/>
+    <w:lsdException w:name="Light Grid Accent 5" w:uiPriority="62"/>
+    <w:lsdException w:name="Medium Shading 1 Accent 5" w:uiPriority="63"/>
+    <w:lsdException w:name="Medium Shading 2 Accent 5" w:uiPriority="64"/>
+    <w:lsdException w:name="Medium List 1 Accent 5" w:uiPriority="65"/>
+    <w:lsdException w:name="Medium List 2 Accent 5" w:uiPriority="66"/>
+    <w:lsdException w:name="Medium Grid 1 Accent 5" w:uiPriority="67"/>
+    <w:lsdException w:name="Medium Grid 2 Accent 5" w:uiPriority="68"/>
+    <w:lsdException w:name="Medium Grid 3 Accent 5" w:uiPriority="69"/>
+    <w:lsdException w:name="Dark List Accent 5" w:uiPriority="70"/>
+    <w:lsdException w:name="Colorful Shading Accent 5" w:uiPriority="71"/>
+    <w:lsdException w:name="Colorful List Accent 5" w:uiPriority="72"/>
+    <w:lsdException w:name="Colorful Grid Accent 5" w:uiPriority="73"/>
+    <w:lsdException w:name="Light Shading Accent 6" w:uiPriority="60"/>
+    <w:lsdException w:name="Light List Accent 6" w:uiPriority="61"/>
+    <w:lsdException w:name="Light Grid Accent 6" w:uiPriority="62"/>
+    <w:lsdException w:name="Medium Shading 1 Accent 6" w:uiPriority="63"/>
+    <w:lsdException w:name="Medium Shading 2 Accent 6" w:uiPriority="64"/>
+    <w:lsdException w:name="Medium List 1 Accent 6" w:uiPriority="65"/>
+    <w:lsdException w:name="Medium List 2 Accent 6" w:uiPriority="66"/>
+    <w:lsdException w:name="Medium Grid 1 Accent 6" w:uiPriority="67"/>
+    <w:lsdException w:name="Medium Grid 2 Accent 6" w:uiPriority="68"/>
+    <w:lsdException w:name="Medium Grid 3 Accent 6" w:uiPriority="69"/>
+    <w:lsdException w:name="Dark List Accent 6" w:uiPriority="70"/>
+    <w:lsdException w:name="Colorful Shading Accent 6" w:uiPriority="71"/>
+    <w:lsdException w:name="Colorful List Accent 6" w:uiPriority="72"/>
+    <w:lsdException w:name="Colorful Grid Accent 6" w:uiPriority="73"/>
+    <w:lsdException w:name="Subtle Emphasis" w:uiPriority="19" w:qFormat="1"/>
+    <w:lsdException w:name="Intense Emphasis" w:uiPriority="21" w:qFormat="1"/>
+    <w:lsdException w:name="Subtle Reference" w:uiPriority="31" w:qFormat="1"/>
+    <w:lsdException w:name="Intense Reference" w:uiPriority="32" w:qFormat="1"/>
+    <w:lsdException w:name="Book Title" w:uiPriority="33" w:qFormat="1"/>
+    <w:lsdException w:name="Bibliography" w:semiHidden="1" w:uiPriority="37" w:unhideWhenUsed="1"/>
+    <w:lsdException w:name="TOC Heading" w:semiHidden="1" w:uiPriority="39" w:unhideWhenUsed="1" w:qFormat="1"/>
+    <w:lsdException w:name="Plain Table 1" w:uiPriority="41"/>
+    <w:lsdException w:name="Plain Table 2" w:uiPriority="42"/>
+    <w:lsdException w:name="Plain Table 3" w:uiPriority="43"/>
+    <w:lsdException w:name="Plain Table 4" w:uiPriority="44"/>
+    <w:lsdException w:name="Plain Table 5" w:uiPriority="45"/>
+    <w:lsdException w:name="Grid Table Light" w:uiPriority="40"/>
+    <w:lsdException w:name="Grid Table 1 Light" w:uiPriority="46"/>
+    <w:lsdException w:name="Grid Table 2" w:uiPriority="47"/>
+    <w:lsdException w:name="Grid Table 3" w:uiPriority="48"/>
+    <w:lsdException w:name="Grid Table 4" w:uiPriority="49"/>
+    <w:lsdException w:name="Grid Table 5 Dark" w:uiPriority="50"/>
+    <w:lsdException w:name="Grid Table 6 Colorful" w:uiPriority="51"/>
+    <w:lsdException w:name="Grid Table 7 Colorful" w:uiPriority="52"/>
+    <w:lsdException w:name="Grid Table 1 Light Accent 1" w:uiPriority="46"/>
+    <w:lsdException w:name="Grid Table 2 Accent 1" w:uiPriority="47"/>
+    <w:lsdException w:name="Grid Table 3 Accent 1" w:uiPriority="48"/>
+    <w:lsdException w:name="Grid Table 4 Accent 1" w:uiPriority="49"/>
+    <w:lsdException w:name="Grid Table 5 Dark Accent 1" w:uiPriority="50"/>
+    <w:lsdException w:name="Grid Table 6 Colorful Accent 1" w:uiPriority="51"/>
+    <w:lsdException w:name="Grid Table 7 Colorful Accent 1" w:uiPriority="52"/>
+    <w:lsdException w:name="Grid Table 1 Light Accent 2" w:uiPriority="46"/>
+    <w:lsdException w:name="Grid Table 2 Accent 2" w:uiPriority="47"/>
+    <w:lsdException w:name="Grid Table 3 Accent 2" w:uiPriority="48"/>
+    <w:lsdException w:name="Grid Table 4 Accent 2" w:uiPriority="49"/>
+    <w:lsdException w:name="Grid Table 5 Dark Accent 2" w:uiPriority="50"/>
+    <w:lsdException w:name="Grid Table 6 Colorful Accent 2" w:uiPriority="51"/>
+    <w:lsdException w:name="Grid Table 7 Colorful Accent 2" w:uiPriority="52"/>
+    <w:lsdException w:name="Grid Table 1 Light Accent 3" w:uiPriority="46"/>
+    <w:lsdException w:name="Grid Table 2 Accent 3" w:uiPriority="47"/>
+    <w:lsdException w:name="Grid Table 3 Accent 3" w:uiPriority="48"/>
+    <w:lsdException w:name="Grid Table 4 Accent 3" w:uiPriority="49"/>
+    <w:lsdException w:name="Grid Table 5 Dark Accent 3" w:uiPriority="50"/>
+    <w:lsdException w:name="Grid Table 6 Colorful Accent 3" w:uiPriority="51"/>
+    <w:lsdException w:name="Grid Table 7 Colorful Accent 3" w:uiPriority="52"/>
+    <w:lsdException w:name="Grid Table 1 Light Accent 4" w:uiPriority="46"/>
+    <w:lsdException w:name="Grid Table 2 Accent 4" w:uiPriority="47"/>
+    <w:lsdException w:name="Grid Table 3 Accent 4" w:uiPriority="48"/>
+    <w:lsdException w:name="Grid Table 4 Accent 4" w:uiPriority="49"/>
+    <w:lsdException w:name="Grid Table 5 Dark Accent 4" w:uiPriority="50"/>
+    <w:lsdException w:name="Grid Table 6 Colorful Accent 4" w:uiPriority="51"/>
+    <w:lsdException w:name="Grid Table 7 Colorful Accent 4" w:uiPriority="52"/>
+    <w:lsdException w:name="Grid Table 1 Light Accent 5" w:uiPriority="46"/>
+    <w:lsdException w:name="Grid Table 2 Accent 5" w:uiPriority="47"/>
+    <w:lsdException w:name="Grid Table 3 Accent 5" w:uiPriority="48"/>
+    <w:lsdException w:name="Grid Table 4 Accent 5" w:uiPriority="49"/>
+    <w:lsdException w:name="Grid Table 5 Dark Accent 5" w:uiPriority="50"/>
+    <w:lsdException w:name="Grid Table 6 Colorful Accent 5" w:uiPriority="51"/>
+    <w:lsdException w:name="Grid Table 7 Colorful Accent 5" w:uiPriority="52"/>
+    <w:lsdException w:name="Grid Table 1 Light Accent 6" w:uiPriority="46"/>
+    <w:lsdException w:name="Grid Table 2 Accent 6" w:uiPriority="47"/>
+    <w:lsdException w:name="Grid Table 3 Accent 6" w:uiPriority="48"/>
+    <w:lsdException w:name="Grid Table 4 Accent 6" w:uiPriority="49"/>
+    <w:lsdException w:name="Grid Table 5 Dark Accent 6" w:uiPriority="50"/>
+    <w:lsdException w:name="Grid Table 6 Colorful Accent 6" w:uiPriority="51"/>
+    <w:lsdException w:name="Grid Table 7 Colorful Accent 6" w:uiPriority="52"/>
+    <w:lsdException w:name="List Table 1 Light" w:uiPriority="46"/>
+    <w:lsdException w:name="List Table 2" w:uiPriority="47"/>
+    <w:lsdException w:name="List Table 3" w:uiPriority="48"/>
+    <w:lsdException w:name="List Table 4" w:uiPriority="49"/>
+    <w:lsdException w:name="List Table 5 Dark" w:uiPriority="50"/>
+    <w:lsdException w:name="List Table 6 Colorful" w:uiPriority="51"/>
+    <w:lsdException w:name="List Table 7 Colorful" w:uiPriority="52"/>
+    <w:lsdException w:name="List Table 1 Light Accent 1" w:uiPriority="46"/>
+    <w:lsdException w:name="List Table 2 Accent 1" w:uiPriority="47"/>
+    <w:lsdException w:name="List Table 3 Accent 1" w:uiPriority="48"/>
+    <w:lsdException w:name="List Table 4 Accent 1" w:uiPriority="49"/>
+    <w:lsdException w:name="List Table 5 Dark Accent 1" w:uiPriority="50"/>
+    <w:lsdException w:name="List Table 6 Colorful Accent 1" w:uiPriority="51"/>
+    <w:lsdException w:name="List Table 7 Colorful Accent 1" w:uiPriority="52"/>
+    <w:lsdException w:name="List Table 1 Light Accent 2" w:uiPriority="46"/>
+    <w:lsdException w:name="List Table 2 Accent 2" w:uiPriority="47"/>
+    <w:lsdException w:name="List Table 3 Accent 2" w:uiPriority="48"/>
+    <w:lsdException w:name="List Table 4 Accent 2" w:uiPriority="49"/>
+    <w:lsdException w:name="List Table 5 Dark Accent 2" w:uiPriority="50"/>
+    <w:lsdException w:name="List Table 6 Colorful Accent 2" w:uiPriority="51"/>
+    <w:lsdException w:name="List Table 7 Colorful Accent 2" w:uiPriority="52"/>
+    <w:lsdException w:name="List Table 1 Light Accent 3" w:uiPriority="46"/>
+    <w:lsdException w:name="List Table 2 Accent 3" w:uiPriority="47"/>
+    <w:lsdException w:name="List Table 3 Accent 3" w:uiPriority="48"/>
+    <w:lsdException w:name="List Table 4 Accent 3" w:uiPriority="49"/>
+    <w:lsdException w:name="List Table 5 Dark Accent 3" w:uiPriority="50"/>
+    <w:lsdException w:name="List Table 6 Colorful Accent 3" w:uiPriority="51"/>
+    <w:lsdException w:name="List Table 7 Colorful Accent 3" w:uiPriority="52"/>
+    <w:lsdException w:name="List Table 1 Light Accent 4" w:uiPriority="46"/>
+    <w:lsdException w:name="List Table 2 Accent 4" w:uiPriority="47"/>
+    <w:lsdException w:name="List Table 3 Accent 4" w:uiPriority="48"/>
+    <w:lsdException w:name="List Table 4 Accent 4" w:uiPriority="49"/>
+    <w:lsdException w:name="List Table 5 Dark Accent 4" w:uiPriority="50"/>
+    <w:lsdException w:name="List Table 6 Colorful Accent 4" w:uiPriority="51"/>
+    <w:lsdException w:name="List Table 7 Colorful Accent 4" w:uiPriority="52"/>
+    <w:lsdException w:name="List Table 1 Light Accent 5" w:uiPriority="46"/>
+    <w:lsdException w:name="List Table 2 Accent 5" w:uiPriority="47"/>
+    <w:lsdException w:name="List Table 3 Accent 5" w:uiPriority="48"/>
+    <w:lsdException w:name="List Table 4 Accent 5" w:uiPriority="49"/>
+    <w:lsdException w:name="List Table 5 Dark Accent 5" w:uiPriority="50"/>
+    <w:lsdException w:name="List Table 6 Colorful Accent 5" w:uiPriority="51"/>
+    <w:lsdException w:name="List Table 7 Colorful Accent 5" w:uiPriority="52"/>
+    <w:lsdException w:name="List Table 1 Light Accent 6" w:uiPriority="46"/>
+    <w:lsdException w:name="List Table 2 Accent 6" w:uiPriority="47"/>
+    <w:lsdException w:name="List Table 3 Accent 6" w:uiPriority="48"/>
+    <w:lsdException w:name="List Table 4 Accent 6" w:uiPriority="49"/>
+    <w:lsdException w:name="List Table 5 Dark Accent 6" w:uiPriority="50"/>
+    <w:lsdException w:name="List Table 6 Colorful Accent 6" w:uiPriority="51"/>
+    <w:lsdException w:name="List Table 7 Colorful Accent 6" w:uiPriority="52"/>
+  </w:latentStyles>
+  <w:style w:type="paragraph" w:default="1" w:styleId="Normal">
+    <w:name w:val="Normal"/>
+    <w:qFormat/>
+  </w:style>
+  <w:style w:type="character" w:default="1" w:styleId="DefaultParagraphFont">
+    <w:name w:val="Default Paragraph Font"/>
+    <w:uiPriority w:val="1"/>
+    <w:semiHidden/>
+    <w:unhideWhenUsed/>
+  </w:style>
+  <w:style w:type="table" w:default="1" w:styleId="TableNormal">
+    <w:name w:val="Normal Table"/>
+    <w:uiPriority w:val="99"/>
+    <w:semiHidden/>
+    <w:unhideWhenUsed/>
+    <w:tblPr>
+      <w:tblInd w:w="0" w:type="dxa"/>
+      <w:tblCellMar>
+        <w:top w:w="0" w:type="dxa"/>
+        <w:left w:w="108" w:type="dxa"/>
+        <w:bottom w:w="0" w:type="dxa"/>
+        <w:right w:w="108" w:type="dxa"/>
+      </w:tblCellMar>
+    </w:tblPr>
+  </w:style>
+  <w:style w:type="numbering" w:default="1" w:styleId="NoList">
+    <w:name w:val="No List"/>
+    <w:uiPriority w:val="99"/>
+    <w:semiHidden/>
+    <w:unhideWhenUsed/>
+  </w:style>
+  <w:style w:type="character" w:styleId="PlaceholderText">
+    <w:name w:val="Placeholder Text"/>
+    <w:basedOn w:val="DefaultParagraphFont"/>
+    <w:uiPriority w:val="99"/>
+    <w:semiHidden/>
+    <w:rsid w:val="004C3D2B"/>
+    <w:rPr>
+      <w:color w:val="808080"/>
+    </w:rPr>
+  </w:style>
+</w:styles>
+</file>
+
+<file path=word/glossary/webSettings.xml><?xml version="1.0" encoding="utf-8"?>
+<w:webSettings xmlns:mc="http://schemas.openxmlformats.org/markup-compatibility/2006" xmlns:r="http://schemas.openxmlformats.org/officeDocument/2006/relationships" xmlns:w="http://schemas.openxmlformats.org/wordprocessingml/2006/main" xmlns:w14="http://schemas.microsoft.com/office/word/2010/wordml" xmlns:w15="http://schemas.microsoft.com/office/word/2012/wordml" xmlns:w16se="http://schemas.microsoft.com/office/word/2015/wordml/symex" mc:Ignorable="w14 w15 w16se">
+  <w:optimizeForBrowser/>
+  <w:allowPNG/>
+</w:webSettings>
 </file>
 
 <file path=word/theme/theme1.xml><?xml version="1.0" encoding="utf-8"?>
@@ -7686,7 +9126,7 @@
 </file>
 
 <file path=customXml/itemProps1.xml><?xml version="1.0" encoding="utf-8"?>
-<ds:datastoreItem xmlns:ds="http://schemas.openxmlformats.org/officeDocument/2006/customXml" ds:itemID="{E07CB6A9-C4F6-4720-902F-665CFC1CDA74}">
+<ds:datastoreItem xmlns:ds="http://schemas.openxmlformats.org/officeDocument/2006/customXml" ds:itemID="{64B88F7A-87AC-4C7F-A7A2-5E587131F248}">
   <ds:schemaRefs>
     <ds:schemaRef ds:uri="http://schemas.openxmlformats.org/officeDocument/2006/bibliography"/>
   </ds:schemaRefs>

</xml_diff>